<commit_message>
Added new version of word file
</commit_message>
<xml_diff>
--- a/public/Bases_Feria_Idea_Negocios.docx
+++ b/public/Bases_Feria_Idea_Negocios.docx
@@ -1,6 +1,6 @@
 
 <file path=word/document.xml><?xml version="1.0" encoding="utf-8"?>
-<w:document xmlns:ve="http://schemas.openxmlformats.org/markup-compatibility/2006" xmlns:o="urn:schemas-microsoft-com:office:office" xmlns:r="http://schemas.openxmlformats.org/officeDocument/2006/relationships" xmlns:m="http://schemas.openxmlformats.org/officeDocument/2006/math" xmlns:v="urn:schemas-microsoft-com:vml" xmlns:wp="http://schemas.openxmlformats.org/drawingml/2006/wordprocessingDrawing" xmlns:w10="urn:schemas-microsoft-com:office:word" xmlns:w="http://schemas.openxmlformats.org/wordprocessingml/2006/main" xmlns:wne="http://schemas.microsoft.com/office/word/2006/wordml">
+<w:document xmlns:wpc="http://schemas.microsoft.com/office/word/2010/wordprocessingCanvas" xmlns:mc="http://schemas.openxmlformats.org/markup-compatibility/2006" xmlns:o="urn:schemas-microsoft-com:office:office" xmlns:r="http://schemas.openxmlformats.org/officeDocument/2006/relationships" xmlns:m="http://schemas.openxmlformats.org/officeDocument/2006/math" xmlns:v="urn:schemas-microsoft-com:vml" xmlns:wp14="http://schemas.microsoft.com/office/word/2010/wordprocessingDrawing" xmlns:wp="http://schemas.openxmlformats.org/drawingml/2006/wordprocessingDrawing" xmlns:w10="urn:schemas-microsoft-com:office:word" xmlns:w="http://schemas.openxmlformats.org/wordprocessingml/2006/main" xmlns:w14="http://schemas.microsoft.com/office/word/2010/wordml" xmlns:wpg="http://schemas.microsoft.com/office/word/2010/wordprocessingGroup" xmlns:wpi="http://schemas.microsoft.com/office/word/2010/wordprocessingInk" xmlns:wne="http://schemas.microsoft.com/office/word/2006/wordml" xmlns:wps="http://schemas.microsoft.com/office/word/2010/wordprocessingShape" mc:Ignorable="w14 wp14">
   <w:body>
     <w:p>
       <w:pPr>
@@ -106,22 +106,8 @@
           <w:iCs/>
           <w:sz w:val="28"/>
         </w:rPr>
-        <w:t xml:space="preserve">BASES DE </w:t>
-      </w:r>
-      <w:smartTag w:uri="urn:schemas-microsoft-com:office:smarttags" w:element="PersonName">
-        <w:smartTagPr>
-          <w:attr w:name="ProductID" w:val="LA FERIA DE"/>
-        </w:smartTagPr>
-        <w:r>
-          <w:rPr>
-            <w:b/>
-            <w:bCs/>
-            <w:iCs/>
-            <w:sz w:val="28"/>
-          </w:rPr>
-          <w:t>LA FERIA DE</w:t>
-        </w:r>
-      </w:smartTag>
+        <w:t>BASES DE LA FERIA DE IDEAS DE NEGOCIOS</w:t>
+      </w:r>
       <w:r>
         <w:rPr>
           <w:b/>
@@ -129,16 +115,7 @@
           <w:iCs/>
           <w:sz w:val="28"/>
         </w:rPr>
-        <w:t xml:space="preserve"> IDEAS DE NEGOCIOS</w:t>
-      </w:r>
-      <w:r>
-        <w:rPr>
-          <w:b/>
-          <w:bCs/>
-          <w:iCs/>
-          <w:sz w:val="28"/>
-        </w:rPr>
-        <w:t xml:space="preserve"> 2013</w:t>
+        <w:t xml:space="preserve"> 2014</w:t>
       </w:r>
     </w:p>
     <w:p/>
@@ -231,7 +208,15 @@
           <w:bCs/>
           <w:sz w:val="28"/>
         </w:rPr>
-        <w:t>PARTICIPANTES Y AREAS</w:t>
+        <w:t>PARTICIPANTES Y Á</w:t>
+      </w:r>
+      <w:r>
+        <w:rPr>
+          <w:b/>
+          <w:bCs/>
+          <w:sz w:val="28"/>
+        </w:rPr>
+        <w:t>REAS</w:t>
       </w:r>
     </w:p>
     <w:p>
@@ -365,15 +350,15 @@
           <w:bCs/>
           <w:lang w:val="es-CR"/>
         </w:rPr>
-        <w:t>TECNOLOGÍA</w:t>
-      </w:r>
-      <w:r>
-        <w:rPr>
-          <w:b/>
-          <w:bCs/>
-          <w:lang w:val="es-CR"/>
-        </w:rPr>
-        <w:t>S DE INFORMACIÓN  Y COMUNICACIÓN</w:t>
+        <w:t xml:space="preserve">NUEVAS </w:t>
+      </w:r>
+      <w:r>
+        <w:rPr>
+          <w:b/>
+          <w:bCs/>
+          <w:lang w:val="es-CR"/>
+        </w:rPr>
+        <w:t>TECNOLOGÍAS</w:t>
       </w:r>
     </w:p>
     <w:p>
@@ -415,6 +400,35 @@
     </w:p>
     <w:p>
       <w:pPr>
+        <w:pStyle w:val="Prrafodelista"/>
+        <w:rPr>
+          <w:b/>
+          <w:lang w:val="es-CR"/>
+        </w:rPr>
+      </w:pPr>
+    </w:p>
+    <w:p>
+      <w:pPr>
+        <w:numPr>
+          <w:ilvl w:val="1"/>
+          <w:numId w:val="15"/>
+        </w:numPr>
+        <w:jc w:val="both"/>
+        <w:rPr>
+          <w:b/>
+          <w:lang w:val="es-CR"/>
+        </w:rPr>
+      </w:pPr>
+      <w:r>
+        <w:rPr>
+          <w:b/>
+          <w:lang w:val="es-CR"/>
+        </w:rPr>
+        <w:t>FUNCIONARIOS</w:t>
+      </w:r>
+    </w:p>
+    <w:p>
+      <w:pPr>
         <w:jc w:val="both"/>
         <w:rPr>
           <w:lang w:val="es-CR"/>
@@ -475,7 +489,7 @@
       <w:r>
         <w:t xml:space="preserve">inscribirse directamente en la siguiente dirección: </w:t>
       </w:r>
-      <w:hyperlink r:id="rId7" w:history="1">
+      <w:hyperlink r:id="rId8" w:history="1">
         <w:r>
           <w:rPr>
             <w:rStyle w:val="Hipervnculo"/>
@@ -484,7 +498,11 @@
         </w:r>
       </w:hyperlink>
       <w:r>
-        <w:t xml:space="preserve"> para lo cual se recomienda primero revisar y preparar los ítems </w:t>
+        <w:t xml:space="preserve"> para lo cual se recomienda primero </w:t>
+      </w:r>
+      <w:r>
+        <w:lastRenderedPageBreak/>
+        <w:t xml:space="preserve">revisar y preparar los ítems </w:t>
       </w:r>
       <w:r>
         <w:t>r</w:t>
@@ -547,7 +565,7 @@
         <w:rPr>
           <w:b/>
         </w:rPr>
-        <w:t>3</w:t>
+        <w:t>4</w:t>
       </w:r>
     </w:p>
     <w:p>
@@ -569,6 +587,7 @@
     <w:p>
       <w:pPr>
         <w:pStyle w:val="Textoindependiente"/>
+        <w:jc w:val="both"/>
         <w:rPr>
           <w:szCs w:val="24"/>
         </w:rPr>
@@ -583,6 +602,7 @@
     <w:p>
       <w:pPr>
         <w:pStyle w:val="Textoindependiente"/>
+        <w:jc w:val="both"/>
         <w:rPr>
           <w:szCs w:val="24"/>
         </w:rPr>
@@ -608,7 +628,7 @@
         </w:rPr>
         <w:t xml:space="preserve">UNA VEZ QUE SE INGRESE EL PROYECTO A LA WEB </w:t>
       </w:r>
-      <w:hyperlink r:id="rId8" w:history="1">
+      <w:hyperlink r:id="rId9" w:history="1">
         <w:r>
           <w:rPr>
             <w:rStyle w:val="Hipervnculo"/>
@@ -750,6 +770,14 @@
           <w:bCs/>
           <w:lang w:val="es-CR"/>
         </w:rPr>
+        <w:t xml:space="preserve">NUEVAS </w:t>
+      </w:r>
+      <w:r>
+        <w:rPr>
+          <w:b/>
+          <w:bCs/>
+          <w:lang w:val="es-CR"/>
+        </w:rPr>
         <w:t>TECNOLOGÍA</w:t>
       </w:r>
       <w:r>
@@ -758,7 +786,7 @@
           <w:bCs/>
           <w:lang w:val="es-CR"/>
         </w:rPr>
-        <w:t>S DE INFORMACIÓN  Y COMUNICACIÓN</w:t>
+        <w:t>S (creación de aplicaciones para dispositivos móviles y tabletas)</w:t>
       </w:r>
     </w:p>
     <w:p>
@@ -981,77 +1009,100 @@
         <w:jc w:val="both"/>
         <w:rPr>
           <w:b/>
-        </w:rPr>
-      </w:pPr>
-      <w:r>
-        <w:rPr>
-          <w:b/>
+          <w:color w:val="FF0000"/>
+          <w:u w:val="single"/>
+        </w:rPr>
+      </w:pPr>
+      <w:r>
+        <w:rPr>
+          <w:b/>
+          <w:color w:val="FF0000"/>
+          <w:u w:val="single"/>
         </w:rPr>
         <w:t xml:space="preserve">PERIODO DE </w:t>
       </w:r>
       <w:r>
         <w:rPr>
           <w:b/>
-        </w:rPr>
-        <w:t>INSCRIPCION</w:t>
-      </w:r>
-      <w:r>
-        <w:rPr>
-          <w:b/>
-        </w:rPr>
-        <w:t xml:space="preserve">: </w:t>
-      </w:r>
-      <w:r>
-        <w:rPr>
-          <w:b/>
-        </w:rPr>
-        <w:t>DEL 01 AL 12</w:t>
-      </w:r>
-      <w:r>
-        <w:rPr>
-          <w:b/>
-        </w:rPr>
-        <w:t xml:space="preserve"> DE </w:t>
-      </w:r>
-      <w:r>
-        <w:rPr>
-          <w:b/>
-        </w:rPr>
-        <w:t>ABRIL</w:t>
-      </w:r>
-      <w:r>
-        <w:rPr>
-          <w:b/>
-        </w:rPr>
-        <w:t xml:space="preserve"> 2013</w:t>
-      </w:r>
-    </w:p>
-    <w:p>
-      <w:pPr>
-        <w:jc w:val="both"/>
-      </w:pPr>
-    </w:p>
-    <w:p>
-      <w:pPr>
-        <w:jc w:val="both"/>
-      </w:pPr>
-    </w:p>
-    <w:p>
-      <w:pPr>
-        <w:jc w:val="both"/>
-      </w:pPr>
-    </w:p>
-    <w:p>
-      <w:pPr>
-        <w:jc w:val="both"/>
-      </w:pPr>
-    </w:p>
-    <w:p>
-      <w:pPr>
-        <w:jc w:val="both"/>
-      </w:pPr>
-      <w:r>
-        <w:lastRenderedPageBreak/>
+          <w:color w:val="FF0000"/>
+          <w:u w:val="single"/>
+        </w:rPr>
+        <w:t>INSCRIPCIÓ</w:t>
+      </w:r>
+      <w:r>
+        <w:rPr>
+          <w:b/>
+          <w:color w:val="FF0000"/>
+          <w:u w:val="single"/>
+        </w:rPr>
+        <w:t xml:space="preserve">N: </w:t>
+      </w:r>
+      <w:r>
+        <w:rPr>
+          <w:b/>
+          <w:color w:val="FF0000"/>
+          <w:u w:val="single"/>
+        </w:rPr>
+        <w:t xml:space="preserve">DEL 01 AL </w:t>
+      </w:r>
+      <w:r>
+        <w:rPr>
+          <w:b/>
+          <w:color w:val="FF0000"/>
+          <w:u w:val="single"/>
+        </w:rPr>
+        <w:t>2</w:t>
+      </w:r>
+      <w:r>
+        <w:rPr>
+          <w:b/>
+          <w:color w:val="FF0000"/>
+          <w:u w:val="single"/>
+        </w:rPr>
+        <w:t>1</w:t>
+      </w:r>
+      <w:r>
+        <w:rPr>
+          <w:b/>
+          <w:color w:val="FF0000"/>
+          <w:u w:val="single"/>
+        </w:rPr>
+        <w:t xml:space="preserve"> DE ABRIL</w:t>
+      </w:r>
+      <w:r>
+        <w:rPr>
+          <w:b/>
+          <w:color w:val="FF0000"/>
+          <w:u w:val="single"/>
+        </w:rPr>
+        <w:t xml:space="preserve"> 2014</w:t>
+      </w:r>
+    </w:p>
+    <w:p>
+      <w:pPr>
+        <w:jc w:val="both"/>
+      </w:pPr>
+    </w:p>
+    <w:p>
+      <w:pPr>
+        <w:jc w:val="both"/>
+      </w:pPr>
+    </w:p>
+    <w:p>
+      <w:pPr>
+        <w:jc w:val="both"/>
+      </w:pPr>
+    </w:p>
+    <w:p>
+      <w:pPr>
+        <w:jc w:val="both"/>
+      </w:pPr>
+    </w:p>
+    <w:p>
+      <w:pPr>
+        <w:jc w:val="both"/>
+      </w:pPr>
+      <w:r>
         <w:t xml:space="preserve">La Feria se dividirá en dos etapas, una preliminar clasificatoria y una segunda final expositora. La primera será de convocatoria libre </w:t>
       </w:r>
       <w:r>
@@ -1612,6 +1663,76 @@
     </w:p>
     <w:p>
       <w:pPr>
+        <w:jc w:val="both"/>
+      </w:pPr>
+      <w:r>
+        <w:t>Este año habrá u</w:t>
+      </w:r>
+      <w:r>
+        <w:t>n ganador de ganadores de las tres categorías de Estudiantes</w:t>
+      </w:r>
+      <w:r>
+        <w:t xml:space="preserve"> y de la de funcionarios</w:t>
+      </w:r>
+      <w:r>
+        <w:t>, e</w:t>
+      </w:r>
+      <w:r>
+        <w:t xml:space="preserve">l reconocimiento </w:t>
+      </w:r>
+      <w:r>
+        <w:t>c</w:t>
+      </w:r>
+      <w:r>
+        <w:t xml:space="preserve">onsiste en que </w:t>
+      </w:r>
+      <w:r>
+        <w:t xml:space="preserve">el </w:t>
+      </w:r>
+      <w:r>
+        <w:t>g</w:t>
+      </w:r>
+      <w:r>
+        <w:t>rupo</w:t>
+      </w:r>
+      <w:r>
+        <w:t xml:space="preserve"> </w:t>
+      </w:r>
+      <w:r>
+        <w:t xml:space="preserve">de estudiantes y de funcionarios </w:t>
+      </w:r>
+      <w:r>
+        <w:t>será invitado</w:t>
+      </w:r>
+      <w:r>
+        <w:t xml:space="preserve"> a presentar sus proyectos en la </w:t>
+      </w:r>
+      <w:r>
+        <w:t>Conferencia de la Red Nacional de Universidades para el Emprendi</w:t>
+      </w:r>
+      <w:r>
+        <w:t xml:space="preserve">miento a nivel nacional en Mayo y tendrá la posibilidad de ser </w:t>
+      </w:r>
+      <w:r>
+        <w:t xml:space="preserve">elegidos entre los 24 ganadores de las universidades participantes en el Proyecto BUILD para participar en la Conferencia final del proyecto: “Emprender </w:t>
+      </w:r>
+      <w:r>
+        <w:lastRenderedPageBreak/>
+        <w:t>como motor del desarrollo sostenible, el papel de la Educación Superior” en Panamá</w:t>
+      </w:r>
+      <w:r>
+        <w:t>, con todos los gastos pagos.</w:t>
+      </w:r>
+    </w:p>
+    <w:p>
+      <w:pPr>
+        <w:jc w:val="both"/>
+      </w:pPr>
+      <w:bookmarkStart w:id="0" w:name="_GoBack"/>
+      <w:bookmarkEnd w:id="0"/>
+    </w:p>
+    <w:p>
+      <w:pPr>
         <w:numPr>
           <w:ilvl w:val="0"/>
           <w:numId w:val="10"/>
@@ -1723,7 +1844,6 @@
           <w:bCs w:val="0"/>
           <w:szCs w:val="24"/>
         </w:rPr>
-        <w:lastRenderedPageBreak/>
         <w:t>Cuando en  una idea de negocio se demuestre, a priori o posteriori de la Feria, elementos de fraude o falsedad de la idea presentada, quedará automát</w:t>
       </w:r>
       <w:r>
@@ -1894,7 +2014,7 @@
           <w:left w:w="0" w:type="dxa"/>
           <w:right w:w="0" w:type="dxa"/>
         </w:tblCellMar>
-        <w:tblLook w:val="04A0"/>
+        <w:tblLook w:val="04A0" w:firstRow="1" w:lastRow="0" w:firstColumn="1" w:lastColumn="0" w:noHBand="0" w:noVBand="1"/>
       </w:tblPr>
       <w:tblGrid>
         <w:gridCol w:w="4615"/>
@@ -1940,7 +2060,7 @@
                 <w:sz w:val="24"/>
                 <w:lang w:val="es-CR"/>
               </w:rPr>
-              <w:t xml:space="preserve">Actividad </w:t>
+              <w:t>Actividad</w:t>
             </w:r>
           </w:p>
         </w:tc>
@@ -1980,7 +2100,7 @@
                 <w:sz w:val="24"/>
                 <w:lang w:val="es-CR"/>
               </w:rPr>
-              <w:t xml:space="preserve">Fecha </w:t>
+              <w:t>Fecha</w:t>
             </w:r>
           </w:p>
         </w:tc>
@@ -2013,7 +2133,6 @@
               <w:jc w:val="both"/>
               <w:rPr>
                 <w:rFonts w:ascii="Times New Roman" w:hAnsi="Times New Roman"/>
-                <w:b w:val="0"/>
                 <w:i w:val="0"/>
                 <w:sz w:val="24"/>
                 <w:lang w:val="es-CR"/>
@@ -2022,12 +2141,11 @@
             <w:r>
               <w:rPr>
                 <w:rFonts w:ascii="Times New Roman" w:hAnsi="Times New Roman"/>
-                <w:b w:val="0"/>
                 <w:i w:val="0"/>
                 <w:sz w:val="24"/>
                 <w:lang w:val="es-CR"/>
               </w:rPr>
-              <w:t xml:space="preserve">Cierre de inscripciones </w:t>
+              <w:t>Cierre de inscripciones</w:t>
             </w:r>
           </w:p>
         </w:tc>
@@ -2055,7 +2173,6 @@
               <w:jc w:val="both"/>
               <w:rPr>
                 <w:rFonts w:ascii="Times New Roman" w:hAnsi="Times New Roman"/>
-                <w:b w:val="0"/>
                 <w:i w:val="0"/>
                 <w:sz w:val="24"/>
                 <w:lang w:val="es-CR"/>
@@ -2064,22 +2181,11 @@
             <w:r>
               <w:rPr>
                 <w:rFonts w:ascii="Times New Roman" w:hAnsi="Times New Roman"/>
-                <w:b w:val="0"/>
                 <w:i w:val="0"/>
                 <w:sz w:val="24"/>
                 <w:lang w:val="es-CR"/>
               </w:rPr>
-              <w:t>12</w:t>
-            </w:r>
-            <w:r>
-              <w:rPr>
-                <w:rFonts w:ascii="Times New Roman" w:hAnsi="Times New Roman"/>
-                <w:b w:val="0"/>
-                <w:i w:val="0"/>
-                <w:sz w:val="24"/>
-                <w:lang w:val="es-CR"/>
-              </w:rPr>
-              <w:t xml:space="preserve"> de abril </w:t>
+              <w:t>21 de abril</w:t>
             </w:r>
           </w:p>
         </w:tc>
@@ -2112,7 +2218,6 @@
               <w:jc w:val="both"/>
               <w:rPr>
                 <w:rFonts w:ascii="Times New Roman" w:hAnsi="Times New Roman"/>
-                <w:b w:val="0"/>
                 <w:i w:val="0"/>
                 <w:sz w:val="24"/>
                 <w:lang w:val="es-CR"/>
@@ -2121,12 +2226,11 @@
             <w:r>
               <w:rPr>
                 <w:rFonts w:ascii="Times New Roman" w:hAnsi="Times New Roman"/>
-                <w:b w:val="0"/>
                 <w:i w:val="0"/>
                 <w:sz w:val="24"/>
                 <w:lang w:val="es-CR"/>
               </w:rPr>
-              <w:t xml:space="preserve">Decisión de clasificados </w:t>
+              <w:t>Decisión de clasificados</w:t>
             </w:r>
           </w:p>
         </w:tc>
@@ -2154,7 +2258,6 @@
               <w:jc w:val="both"/>
               <w:rPr>
                 <w:rFonts w:ascii="Times New Roman" w:hAnsi="Times New Roman"/>
-                <w:b w:val="0"/>
                 <w:i w:val="0"/>
                 <w:sz w:val="24"/>
                 <w:lang w:val="es-CR"/>
@@ -2163,22 +2266,11 @@
             <w:r>
               <w:rPr>
                 <w:rFonts w:ascii="Times New Roman" w:hAnsi="Times New Roman"/>
-                <w:b w:val="0"/>
                 <w:i w:val="0"/>
                 <w:sz w:val="24"/>
                 <w:lang w:val="es-CR"/>
               </w:rPr>
-              <w:t>17</w:t>
-            </w:r>
-            <w:r>
-              <w:rPr>
-                <w:rFonts w:ascii="Times New Roman" w:hAnsi="Times New Roman"/>
-                <w:b w:val="0"/>
-                <w:i w:val="0"/>
-                <w:sz w:val="24"/>
-                <w:lang w:val="es-CR"/>
-              </w:rPr>
-              <w:t xml:space="preserve"> de abril </w:t>
+              <w:t>25 de abril</w:t>
             </w:r>
           </w:p>
         </w:tc>
@@ -2211,7 +2303,6 @@
               <w:jc w:val="both"/>
               <w:rPr>
                 <w:rFonts w:ascii="Times New Roman" w:hAnsi="Times New Roman"/>
-                <w:b w:val="0"/>
                 <w:i w:val="0"/>
                 <w:sz w:val="24"/>
                 <w:lang w:val="es-CR"/>
@@ -2220,12 +2311,11 @@
             <w:r>
               <w:rPr>
                 <w:rFonts w:ascii="Times New Roman" w:hAnsi="Times New Roman"/>
-                <w:b w:val="0"/>
                 <w:i w:val="0"/>
                 <w:sz w:val="24"/>
                 <w:lang w:val="es-CR"/>
               </w:rPr>
-              <w:t xml:space="preserve">Reunión con los clasificados </w:t>
+              <w:t>Reunión con los clasificados</w:t>
             </w:r>
           </w:p>
         </w:tc>
@@ -2253,7 +2343,6 @@
               <w:jc w:val="both"/>
               <w:rPr>
                 <w:rFonts w:ascii="Times New Roman" w:hAnsi="Times New Roman"/>
-                <w:b w:val="0"/>
                 <w:i w:val="0"/>
                 <w:sz w:val="24"/>
                 <w:lang w:val="es-CR"/>
@@ -2262,22 +2351,11 @@
             <w:r>
               <w:rPr>
                 <w:rFonts w:ascii="Times New Roman" w:hAnsi="Times New Roman"/>
-                <w:b w:val="0"/>
                 <w:i w:val="0"/>
                 <w:sz w:val="24"/>
                 <w:lang w:val="es-CR"/>
               </w:rPr>
-              <w:t>19</w:t>
-            </w:r>
-            <w:r>
-              <w:rPr>
-                <w:rFonts w:ascii="Times New Roman" w:hAnsi="Times New Roman"/>
-                <w:b w:val="0"/>
-                <w:i w:val="0"/>
-                <w:sz w:val="24"/>
-                <w:lang w:val="es-CR"/>
-              </w:rPr>
-              <w:t xml:space="preserve"> de abril </w:t>
+              <w:t xml:space="preserve">29 de abril </w:t>
             </w:r>
           </w:p>
         </w:tc>
@@ -2310,7 +2388,6 @@
               <w:jc w:val="both"/>
               <w:rPr>
                 <w:rFonts w:ascii="Times New Roman" w:hAnsi="Times New Roman"/>
-                <w:b w:val="0"/>
                 <w:i w:val="0"/>
                 <w:sz w:val="24"/>
                 <w:lang w:val="es-CR"/>
@@ -2319,12 +2396,11 @@
             <w:r>
               <w:rPr>
                 <w:rFonts w:ascii="Times New Roman" w:hAnsi="Times New Roman"/>
-                <w:b w:val="0"/>
                 <w:i w:val="0"/>
                 <w:sz w:val="24"/>
                 <w:lang w:val="es-CR"/>
               </w:rPr>
-              <w:t xml:space="preserve">Decoración de los stands </w:t>
+              <w:t>Colocación y preparación de los stands</w:t>
             </w:r>
           </w:p>
         </w:tc>
@@ -2352,7 +2428,6 @@
               <w:jc w:val="both"/>
               <w:rPr>
                 <w:rFonts w:ascii="Times New Roman" w:hAnsi="Times New Roman"/>
-                <w:b w:val="0"/>
                 <w:i w:val="0"/>
                 <w:sz w:val="24"/>
                 <w:lang w:val="es-CR"/>
@@ -2361,22 +2436,20 @@
             <w:r>
               <w:rPr>
                 <w:rFonts w:ascii="Times New Roman" w:hAnsi="Times New Roman"/>
-                <w:b w:val="0"/>
                 <w:i w:val="0"/>
                 <w:sz w:val="24"/>
                 <w:lang w:val="es-CR"/>
               </w:rPr>
-              <w:t>25 de abril de 6 a 9</w:t>
+              <w:t xml:space="preserve"> 10 mayo de 9</w:t>
             </w:r>
             <w:r>
               <w:rPr>
                 <w:rFonts w:ascii="Times New Roman" w:hAnsi="Times New Roman"/>
-                <w:b w:val="0"/>
                 <w:i w:val="0"/>
                 <w:sz w:val="24"/>
                 <w:lang w:val="es-CR"/>
               </w:rPr>
-              <w:t xml:space="preserve">:30 a.m. </w:t>
+              <w:t>: 00 a 11:45 a.m.</w:t>
             </w:r>
           </w:p>
         </w:tc>
@@ -2409,7 +2482,6 @@
               <w:jc w:val="both"/>
               <w:rPr>
                 <w:rFonts w:ascii="Times New Roman" w:hAnsi="Times New Roman"/>
-                <w:b w:val="0"/>
                 <w:i w:val="0"/>
                 <w:sz w:val="24"/>
                 <w:lang w:val="es-CR"/>
@@ -2418,12 +2490,11 @@
             <w:r>
               <w:rPr>
                 <w:rFonts w:ascii="Times New Roman" w:hAnsi="Times New Roman"/>
-                <w:b w:val="0"/>
                 <w:i w:val="0"/>
                 <w:sz w:val="24"/>
                 <w:lang w:val="es-CR"/>
               </w:rPr>
-              <w:t xml:space="preserve">Apertura de la Feria </w:t>
+              <w:t>Apertura de la Feria</w:t>
             </w:r>
           </w:p>
         </w:tc>
@@ -2451,7 +2522,6 @@
               <w:jc w:val="both"/>
               <w:rPr>
                 <w:rFonts w:ascii="Times New Roman" w:hAnsi="Times New Roman"/>
-                <w:b w:val="0"/>
                 <w:i w:val="0"/>
                 <w:sz w:val="24"/>
                 <w:lang w:val="es-CR"/>
@@ -2460,22 +2530,11 @@
             <w:r>
               <w:rPr>
                 <w:rFonts w:ascii="Times New Roman" w:hAnsi="Times New Roman"/>
-                <w:b w:val="0"/>
                 <w:i w:val="0"/>
                 <w:sz w:val="24"/>
                 <w:lang w:val="es-CR"/>
               </w:rPr>
-              <w:t>25 de abril a las 10</w:t>
-            </w:r>
-            <w:r>
-              <w:rPr>
-                <w:rFonts w:ascii="Times New Roman" w:hAnsi="Times New Roman"/>
-                <w:b w:val="0"/>
-                <w:i w:val="0"/>
-                <w:sz w:val="24"/>
-                <w:lang w:val="es-CR"/>
-              </w:rPr>
-              <w:t xml:space="preserve"> a.m. </w:t>
+              <w:t>10 mayo a las 12 m.d.</w:t>
             </w:r>
           </w:p>
         </w:tc>
@@ -2508,7 +2567,6 @@
               <w:jc w:val="both"/>
               <w:rPr>
                 <w:rFonts w:ascii="Times New Roman" w:hAnsi="Times New Roman"/>
-                <w:b w:val="0"/>
                 <w:i w:val="0"/>
                 <w:sz w:val="24"/>
                 <w:lang w:val="es-CR"/>
@@ -2517,12 +2575,11 @@
             <w:r>
               <w:rPr>
                 <w:rFonts w:ascii="Times New Roman" w:hAnsi="Times New Roman"/>
-                <w:b w:val="0"/>
                 <w:i w:val="0"/>
                 <w:sz w:val="24"/>
                 <w:lang w:val="es-CR"/>
               </w:rPr>
-              <w:t xml:space="preserve">Cierre de la Feria y Ceremonia de premiación </w:t>
+              <w:t>Cierre de la Feria</w:t>
             </w:r>
           </w:p>
         </w:tc>
@@ -2550,7 +2607,6 @@
               <w:jc w:val="both"/>
               <w:rPr>
                 <w:rFonts w:ascii="Times New Roman" w:hAnsi="Times New Roman"/>
-                <w:b w:val="0"/>
                 <w:i w:val="0"/>
                 <w:sz w:val="24"/>
                 <w:lang w:val="es-CR"/>
@@ -2559,22 +2615,11 @@
             <w:r>
               <w:rPr>
                 <w:rFonts w:ascii="Times New Roman" w:hAnsi="Times New Roman"/>
-                <w:b w:val="0"/>
                 <w:i w:val="0"/>
                 <w:sz w:val="24"/>
                 <w:lang w:val="es-CR"/>
               </w:rPr>
-              <w:t>25 de abril a</w:t>
-            </w:r>
-            <w:r>
-              <w:rPr>
-                <w:rFonts w:ascii="Times New Roman" w:hAnsi="Times New Roman"/>
-                <w:b w:val="0"/>
-                <w:i w:val="0"/>
-                <w:sz w:val="24"/>
-                <w:lang w:val="es-CR"/>
-              </w:rPr>
-              <w:t xml:space="preserve"> las 5:00 p.m. </w:t>
+              <w:t>11 de mayo a las 4:00 p.m.</w:t>
             </w:r>
           </w:p>
         </w:tc>
@@ -2643,7 +2688,7 @@
         </w:rPr>
         <w:t xml:space="preserve">Prof. Rytha Picado, Coordinadora del Programa de Emprendedores a la dirección </w:t>
       </w:r>
-      <w:hyperlink r:id="rId9" w:history="1">
+      <w:hyperlink r:id="rId10" w:history="1">
         <w:r>
           <w:rPr>
             <w:rStyle w:val="Hipervnculo"/>
@@ -2688,7 +2733,7 @@
         </w:rPr>
         <w:t xml:space="preserve"> </w:t>
       </w:r>
-      <w:hyperlink r:id="rId10" w:history="1">
+      <w:hyperlink r:id="rId11" w:history="1">
         <w:r>
           <w:rPr>
             <w:rStyle w:val="Hipervnculo"/>
@@ -2763,7 +2808,7 @@
 </file>
 
 <file path=word/endnotes.xml><?xml version="1.0" encoding="utf-8"?>
-<w:endnotes xmlns:ve="http://schemas.openxmlformats.org/markup-compatibility/2006" xmlns:o="urn:schemas-microsoft-com:office:office" xmlns:r="http://schemas.openxmlformats.org/officeDocument/2006/relationships" xmlns:m="http://schemas.openxmlformats.org/officeDocument/2006/math" xmlns:v="urn:schemas-microsoft-com:vml" xmlns:wp="http://schemas.openxmlformats.org/drawingml/2006/wordprocessingDrawing" xmlns:w10="urn:schemas-microsoft-com:office:word" xmlns:w="http://schemas.openxmlformats.org/wordprocessingml/2006/main" xmlns:wne="http://schemas.microsoft.com/office/word/2006/wordml">
+<w:endnotes xmlns:wpc="http://schemas.microsoft.com/office/word/2010/wordprocessingCanvas" xmlns:mc="http://schemas.openxmlformats.org/markup-compatibility/2006" xmlns:o="urn:schemas-microsoft-com:office:office" xmlns:r="http://schemas.openxmlformats.org/officeDocument/2006/relationships" xmlns:m="http://schemas.openxmlformats.org/officeDocument/2006/math" xmlns:v="urn:schemas-microsoft-com:vml" xmlns:wp14="http://schemas.microsoft.com/office/word/2010/wordprocessingDrawing" xmlns:wp="http://schemas.openxmlformats.org/drawingml/2006/wordprocessingDrawing" xmlns:w10="urn:schemas-microsoft-com:office:word" xmlns:w="http://schemas.openxmlformats.org/wordprocessingml/2006/main" xmlns:w14="http://schemas.microsoft.com/office/word/2010/wordml" xmlns:wpg="http://schemas.microsoft.com/office/word/2010/wordprocessingGroup" xmlns:wpi="http://schemas.microsoft.com/office/word/2010/wordprocessingInk" xmlns:wne="http://schemas.microsoft.com/office/word/2006/wordml" xmlns:wps="http://schemas.microsoft.com/office/word/2010/wordprocessingShape" mc:Ignorable="w14 wp14">
   <w:endnote w:type="separator" w:id="-1">
     <w:p>
       <w:r>
@@ -2782,7 +2827,7 @@
 </file>
 
 <file path=word/footnotes.xml><?xml version="1.0" encoding="utf-8"?>
-<w:footnotes xmlns:ve="http://schemas.openxmlformats.org/markup-compatibility/2006" xmlns:o="urn:schemas-microsoft-com:office:office" xmlns:r="http://schemas.openxmlformats.org/officeDocument/2006/relationships" xmlns:m="http://schemas.openxmlformats.org/officeDocument/2006/math" xmlns:v="urn:schemas-microsoft-com:vml" xmlns:wp="http://schemas.openxmlformats.org/drawingml/2006/wordprocessingDrawing" xmlns:w10="urn:schemas-microsoft-com:office:word" xmlns:w="http://schemas.openxmlformats.org/wordprocessingml/2006/main" xmlns:wne="http://schemas.microsoft.com/office/word/2006/wordml">
+<w:footnotes xmlns:wpc="http://schemas.microsoft.com/office/word/2010/wordprocessingCanvas" xmlns:mc="http://schemas.openxmlformats.org/markup-compatibility/2006" xmlns:o="urn:schemas-microsoft-com:office:office" xmlns:r="http://schemas.openxmlformats.org/officeDocument/2006/relationships" xmlns:m="http://schemas.openxmlformats.org/officeDocument/2006/math" xmlns:v="urn:schemas-microsoft-com:vml" xmlns:wp14="http://schemas.microsoft.com/office/word/2010/wordprocessingDrawing" xmlns:wp="http://schemas.openxmlformats.org/drawingml/2006/wordprocessingDrawing" xmlns:w10="urn:schemas-microsoft-com:office:word" xmlns:w="http://schemas.openxmlformats.org/wordprocessingml/2006/main" xmlns:w14="http://schemas.microsoft.com/office/word/2010/wordml" xmlns:wpg="http://schemas.microsoft.com/office/word/2010/wordprocessingGroup" xmlns:wpi="http://schemas.microsoft.com/office/word/2010/wordprocessingInk" xmlns:wne="http://schemas.microsoft.com/office/word/2006/wordml" xmlns:wps="http://schemas.microsoft.com/office/word/2010/wordprocessingShape" mc:Ignorable="w14 wp14">
   <w:footnote w:type="separator" w:id="-1">
     <w:p>
       <w:r>
@@ -2801,7 +2846,7 @@
 </file>
 
 <file path=word/numbering.xml><?xml version="1.0" encoding="utf-8"?>
-<w:numbering xmlns:ve="http://schemas.openxmlformats.org/markup-compatibility/2006" xmlns:o="urn:schemas-microsoft-com:office:office" xmlns:r="http://schemas.openxmlformats.org/officeDocument/2006/relationships" xmlns:m="http://schemas.openxmlformats.org/officeDocument/2006/math" xmlns:v="urn:schemas-microsoft-com:vml" xmlns:wp="http://schemas.openxmlformats.org/drawingml/2006/wordprocessingDrawing" xmlns:w10="urn:schemas-microsoft-com:office:word" xmlns:w="http://schemas.openxmlformats.org/wordprocessingml/2006/main" xmlns:wne="http://schemas.microsoft.com/office/word/2006/wordml">
+<w:numbering xmlns:wpc="http://schemas.microsoft.com/office/word/2010/wordprocessingCanvas" xmlns:mc="http://schemas.openxmlformats.org/markup-compatibility/2006" xmlns:o="urn:schemas-microsoft-com:office:office" xmlns:r="http://schemas.openxmlformats.org/officeDocument/2006/relationships" xmlns:m="http://schemas.openxmlformats.org/officeDocument/2006/math" xmlns:v="urn:schemas-microsoft-com:vml" xmlns:wp14="http://schemas.microsoft.com/office/word/2010/wordprocessingDrawing" xmlns:wp="http://schemas.openxmlformats.org/drawingml/2006/wordprocessingDrawing" xmlns:w10="urn:schemas-microsoft-com:office:word" xmlns:w="http://schemas.openxmlformats.org/wordprocessingml/2006/main" xmlns:w14="http://schemas.microsoft.com/office/word/2010/wordml" xmlns:wpg="http://schemas.microsoft.com/office/word/2010/wordprocessingGroup" xmlns:wpi="http://schemas.microsoft.com/office/word/2010/wordprocessingInk" xmlns:wne="http://schemas.microsoft.com/office/word/2006/wordml" xmlns:wps="http://schemas.microsoft.com/office/word/2010/wordprocessingShape" mc:Ignorable="w14 wp14">
   <w:abstractNum w:abstractNumId="0">
     <w:nsid w:val="FFFFFFFE"/>
     <w:multiLevelType w:val="singleLevel"/>
@@ -3491,7 +3536,6 @@
     <w:lvl w:ilvl="1">
       <w:start w:val="1"/>
       <w:numFmt w:val="decimal"/>
-      <w:pStyle w:val="Normal"/>
       <w:isLgl/>
       <w:lvlText w:val="%1.%2."/>
       <w:lvlJc w:val="left"/>
@@ -3508,7 +3552,6 @@
     <w:lvl w:ilvl="2">
       <w:start w:val="1"/>
       <w:numFmt w:val="decimal"/>
-      <w:pStyle w:val="Normal"/>
       <w:isLgl/>
       <w:lvlText w:val="%1.%2.%3."/>
       <w:lvlJc w:val="left"/>
@@ -3525,7 +3568,6 @@
     <w:lvl w:ilvl="3">
       <w:start w:val="1"/>
       <w:numFmt w:val="decimal"/>
-      <w:pStyle w:val="Normal"/>
       <w:isLgl/>
       <w:lvlText w:val="%1.%2.%3.%4."/>
       <w:lvlJc w:val="left"/>
@@ -3542,7 +3584,6 @@
     <w:lvl w:ilvl="4">
       <w:start w:val="1"/>
       <w:numFmt w:val="decimal"/>
-      <w:pStyle w:val="Normal"/>
       <w:isLgl/>
       <w:lvlText w:val="%1.%2.%3.%4.%5."/>
       <w:lvlJc w:val="left"/>
@@ -3559,7 +3600,6 @@
     <w:lvl w:ilvl="5">
       <w:start w:val="1"/>
       <w:numFmt w:val="decimal"/>
-      <w:pStyle w:val="Normal"/>
       <w:isLgl/>
       <w:lvlText w:val="%1.%2.%3.%4.%5.%6."/>
       <w:lvlJc w:val="left"/>
@@ -3576,7 +3616,6 @@
     <w:lvl w:ilvl="6">
       <w:start w:val="1"/>
       <w:numFmt w:val="decimal"/>
-      <w:pStyle w:val="Normal"/>
       <w:isLgl/>
       <w:lvlText w:val="%1.%2.%3.%4.%5.%6.%7."/>
       <w:lvlJc w:val="left"/>
@@ -3593,7 +3632,6 @@
     <w:lvl w:ilvl="7">
       <w:start w:val="1"/>
       <w:numFmt w:val="decimal"/>
-      <w:pStyle w:val="Normal"/>
       <w:isLgl/>
       <w:lvlText w:val="%1.%2.%3.%4.%5.%6.%7.%8."/>
       <w:lvlJc w:val="left"/>
@@ -3610,7 +3648,6 @@
     <w:lvl w:ilvl="8">
       <w:start w:val="1"/>
       <w:numFmt w:val="decimal"/>
-      <w:pStyle w:val="Normal"/>
       <w:isLgl/>
       <w:lvlText w:val="%1.%2.%3.%4.%5.%6.%7.%8.%9."/>
       <w:lvlJc w:val="left"/>
@@ -4597,7 +4634,7 @@
 </file>
 
 <file path=word/styles.xml><?xml version="1.0" encoding="utf-8"?>
-<w:styles xmlns:r="http://schemas.openxmlformats.org/officeDocument/2006/relationships" xmlns:w="http://schemas.openxmlformats.org/wordprocessingml/2006/main">
+<w:styles xmlns:mc="http://schemas.openxmlformats.org/markup-compatibility/2006" xmlns:r="http://schemas.openxmlformats.org/officeDocument/2006/relationships" xmlns:w="http://schemas.openxmlformats.org/wordprocessingml/2006/main" xmlns:w14="http://schemas.microsoft.com/office/word/2010/wordml" mc:Ignorable="w14">
   <w:docDefaults>
     <w:rPrDefault>
       <w:rPr>
@@ -4860,11 +4897,14 @@
   </w:style>
   <w:style w:type="character" w:default="1" w:styleId="Fuentedeprrafopredeter">
     <w:name w:val="Default Paragraph Font"/>
-    <w:semiHidden/>
+    <w:uiPriority w:val="1"/>
+    <w:unhideWhenUsed/>
   </w:style>
   <w:style w:type="table" w:default="1" w:styleId="Tablanormal">
     <w:name w:val="Normal Table"/>
+    <w:uiPriority w:val="99"/>
     <w:semiHidden/>
+    <w:unhideWhenUsed/>
     <w:tblPr>
       <w:tblInd w:w="0" w:type="dxa"/>
       <w:tblCellMar>
@@ -4877,7 +4917,388 @@
   </w:style>
   <w:style w:type="numbering" w:default="1" w:styleId="Sinlista">
     <w:name w:val="No List"/>
+    <w:uiPriority w:val="99"/>
     <w:semiHidden/>
+    <w:unhideWhenUsed/>
+  </w:style>
+  <w:style w:type="paragraph" w:styleId="Ttulo">
+    <w:name w:val="Title"/>
+    <w:basedOn w:val="Normal"/>
+    <w:qFormat/>
+    <w:pPr>
+      <w:jc w:val="center"/>
+    </w:pPr>
+    <w:rPr>
+      <w:rFonts w:ascii="Letter Gothic" w:hAnsi="Letter Gothic"/>
+      <w:b/>
+      <w:i/>
+      <w:sz w:val="22"/>
+      <w:szCs w:val="20"/>
+      <w:lang w:val="en-US"/>
+    </w:rPr>
+  </w:style>
+  <w:style w:type="character" w:styleId="Hipervnculo">
+    <w:name w:val="Hyperlink"/>
+    <w:basedOn w:val="Fuentedeprrafopredeter"/>
+    <w:rPr>
+      <w:color w:val="0000FF"/>
+      <w:u w:val="single"/>
+    </w:rPr>
+  </w:style>
+  <w:style w:type="paragraph" w:styleId="Textoindependiente">
+    <w:name w:val="Body Text"/>
+    <w:basedOn w:val="Normal"/>
+    <w:rPr>
+      <w:szCs w:val="20"/>
+      <w:lang w:val="es-CR"/>
+    </w:rPr>
+  </w:style>
+  <w:style w:type="paragraph" w:styleId="Textoindependiente2">
+    <w:name w:val="Body Text 2"/>
+    <w:basedOn w:val="Normal"/>
+    <w:pPr>
+      <w:jc w:val="both"/>
+    </w:pPr>
+    <w:rPr>
+      <w:bCs/>
+      <w:szCs w:val="20"/>
+    </w:rPr>
+  </w:style>
+  <w:style w:type="paragraph" w:styleId="Encabezado">
+    <w:name w:val="header"/>
+    <w:basedOn w:val="Normal"/>
+    <w:pPr>
+      <w:tabs>
+        <w:tab w:val="center" w:pos="4419"/>
+        <w:tab w:val="right" w:pos="8838"/>
+      </w:tabs>
+    </w:pPr>
+    <w:rPr>
+      <w:sz w:val="20"/>
+      <w:szCs w:val="20"/>
+    </w:rPr>
+  </w:style>
+  <w:style w:type="character" w:styleId="Hipervnculovisitado">
+    <w:name w:val="FollowedHyperlink"/>
+    <w:basedOn w:val="Fuentedeprrafopredeter"/>
+    <w:rPr>
+      <w:color w:val="800080"/>
+      <w:u w:val="single"/>
+    </w:rPr>
+  </w:style>
+  <w:style w:type="paragraph" w:styleId="Prrafodelista">
+    <w:name w:val="List Paragraph"/>
+    <w:basedOn w:val="Normal"/>
+    <w:uiPriority w:val="34"/>
+    <w:qFormat/>
+    <w:rsid w:val="00DB55AB"/>
+    <w:pPr>
+      <w:ind w:left="708"/>
+    </w:pPr>
+  </w:style>
+  <w:style w:type="paragraph" w:styleId="NormalWeb">
+    <w:name w:val="Normal (Web)"/>
+    <w:basedOn w:val="Normal"/>
+    <w:uiPriority w:val="99"/>
+    <w:unhideWhenUsed/>
+    <w:rsid w:val="008E068D"/>
+    <w:pPr>
+      <w:spacing w:before="100" w:beforeAutospacing="1" w:after="100" w:afterAutospacing="1"/>
+    </w:pPr>
+    <w:rPr>
+      <w:lang w:val="es-CR" w:eastAsia="es-CR"/>
+    </w:rPr>
+  </w:style>
+</w:styles>
+</file>
+
+<file path=word/stylesWithEffects.xml><?xml version="1.0" encoding="utf-8"?>
+<w:styles xmlns:wpc="http://schemas.microsoft.com/office/word/2010/wordprocessingCanvas" xmlns:mc="http://schemas.openxmlformats.org/markup-compatibility/2006" xmlns:o="urn:schemas-microsoft-com:office:office" xmlns:r="http://schemas.openxmlformats.org/officeDocument/2006/relationships" xmlns:m="http://schemas.openxmlformats.org/officeDocument/2006/math" xmlns:v="urn:schemas-microsoft-com:vml" xmlns:wp14="http://schemas.microsoft.com/office/word/2010/wordprocessingDrawing" xmlns:wp="http://schemas.openxmlformats.org/drawingml/2006/wordprocessingDrawing" xmlns:w10="urn:schemas-microsoft-com:office:word" xmlns:w="http://schemas.openxmlformats.org/wordprocessingml/2006/main" xmlns:w14="http://schemas.microsoft.com/office/word/2010/wordml" xmlns:wpg="http://schemas.microsoft.com/office/word/2010/wordprocessingGroup" xmlns:wpi="http://schemas.microsoft.com/office/word/2010/wordprocessingInk" xmlns:wne="http://schemas.microsoft.com/office/word/2006/wordml" xmlns:wps="http://schemas.microsoft.com/office/word/2010/wordprocessingShape" mc:Ignorable="w14 wp14">
+  <w:docDefaults>
+    <w:rPrDefault>
+      <w:rPr>
+        <w:rFonts w:ascii="Times New Roman" w:eastAsia="Times New Roman" w:hAnsi="Times New Roman" w:cs="Times New Roman"/>
+        <w:lang w:val="es-CR" w:eastAsia="es-CR" w:bidi="ar-SA"/>
+      </w:rPr>
+    </w:rPrDefault>
+    <w:pPrDefault/>
+  </w:docDefaults>
+  <w:latentStyles w:defLockedState="0" w:defUIPriority="0" w:defSemiHidden="0" w:defUnhideWhenUsed="0" w:defQFormat="0" w:count="267">
+    <w:lsdException w:name="Normal" w:qFormat="1"/>
+    <w:lsdException w:name="heading 1" w:qFormat="1"/>
+    <w:lsdException w:name="heading 2" w:qFormat="1"/>
+    <w:lsdException w:name="heading 3" w:qFormat="1"/>
+    <w:lsdException w:name="heading 4" w:qFormat="1"/>
+    <w:lsdException w:name="heading 5" w:qFormat="1"/>
+    <w:lsdException w:name="heading 6" w:qFormat="1"/>
+    <w:lsdException w:name="heading 7" w:qFormat="1"/>
+    <w:lsdException w:name="heading 8" w:semiHidden="1" w:unhideWhenUsed="1" w:qFormat="1"/>
+    <w:lsdException w:name="heading 9" w:semiHidden="1" w:unhideWhenUsed="1" w:qFormat="1"/>
+    <w:lsdException w:name="caption" w:semiHidden="1" w:unhideWhenUsed="1" w:qFormat="1"/>
+    <w:lsdException w:name="Title" w:qFormat="1"/>
+    <w:lsdException w:name="Subtitle" w:qFormat="1"/>
+    <w:lsdException w:name="Strong" w:qFormat="1"/>
+    <w:lsdException w:name="Emphasis" w:qFormat="1"/>
+    <w:lsdException w:name="Normal (Web)" w:uiPriority="99"/>
+    <w:lsdException w:name="Placeholder Text" w:semiHidden="1" w:uiPriority="99"/>
+    <w:lsdException w:name="No Spacing" w:uiPriority="1" w:qFormat="1"/>
+    <w:lsdException w:name="Light Shading" w:uiPriority="60"/>
+    <w:lsdException w:name="Light List" w:uiPriority="61"/>
+    <w:lsdException w:name="Light Grid" w:uiPriority="62"/>
+    <w:lsdException w:name="Medium Shading 1" w:uiPriority="63"/>
+    <w:lsdException w:name="Medium Shading 2" w:uiPriority="64"/>
+    <w:lsdException w:name="Medium List 1" w:uiPriority="65"/>
+    <w:lsdException w:name="Medium List 2" w:uiPriority="66"/>
+    <w:lsdException w:name="Medium Grid 1" w:uiPriority="67"/>
+    <w:lsdException w:name="Medium Grid 2" w:uiPriority="68"/>
+    <w:lsdException w:name="Medium Grid 3" w:uiPriority="69"/>
+    <w:lsdException w:name="Dark List" w:uiPriority="70"/>
+    <w:lsdException w:name="Colorful Shading" w:uiPriority="71"/>
+    <w:lsdException w:name="Colorful List" w:uiPriority="72"/>
+    <w:lsdException w:name="Colorful Grid" w:uiPriority="73"/>
+    <w:lsdException w:name="Light Shading Accent 1" w:uiPriority="60"/>
+    <w:lsdException w:name="Light List Accent 1" w:uiPriority="61"/>
+    <w:lsdException w:name="Light Grid Accent 1" w:uiPriority="62"/>
+    <w:lsdException w:name="Medium Shading 1 Accent 1" w:uiPriority="63"/>
+    <w:lsdException w:name="Medium Shading 2 Accent 1" w:uiPriority="64"/>
+    <w:lsdException w:name="Medium List 1 Accent 1" w:uiPriority="65"/>
+    <w:lsdException w:name="Revision" w:semiHidden="1" w:uiPriority="99"/>
+    <w:lsdException w:name="List Paragraph" w:uiPriority="34" w:qFormat="1"/>
+    <w:lsdException w:name="Quote" w:uiPriority="29" w:qFormat="1"/>
+    <w:lsdException w:name="Intense Quote" w:uiPriority="30" w:qFormat="1"/>
+    <w:lsdException w:name="Medium List 2 Accent 1" w:uiPriority="66"/>
+    <w:lsdException w:name="Medium Grid 1 Accent 1" w:uiPriority="67"/>
+    <w:lsdException w:name="Medium Grid 2 Accent 1" w:uiPriority="68"/>
+    <w:lsdException w:name="Medium Grid 3 Accent 1" w:uiPriority="69"/>
+    <w:lsdException w:name="Dark List Accent 1" w:uiPriority="70"/>
+    <w:lsdException w:name="Colorful Shading Accent 1" w:uiPriority="71"/>
+    <w:lsdException w:name="Colorful List Accent 1" w:uiPriority="72"/>
+    <w:lsdException w:name="Colorful Grid Accent 1" w:uiPriority="73"/>
+    <w:lsdException w:name="Light Shading Accent 2" w:uiPriority="60"/>
+    <w:lsdException w:name="Light List Accent 2" w:uiPriority="61"/>
+    <w:lsdException w:name="Light Grid Accent 2" w:uiPriority="62"/>
+    <w:lsdException w:name="Medium Shading 1 Accent 2" w:uiPriority="63"/>
+    <w:lsdException w:name="Medium Shading 2 Accent 2" w:uiPriority="64"/>
+    <w:lsdException w:name="Medium List 1 Accent 2" w:uiPriority="65"/>
+    <w:lsdException w:name="Medium List 2 Accent 2" w:uiPriority="66"/>
+    <w:lsdException w:name="Medium Grid 1 Accent 2" w:uiPriority="67"/>
+    <w:lsdException w:name="Medium Grid 2 Accent 2" w:uiPriority="68"/>
+    <w:lsdException w:name="Medium Grid 3 Accent 2" w:uiPriority="69"/>
+    <w:lsdException w:name="Dark List Accent 2" w:uiPriority="70"/>
+    <w:lsdException w:name="Colorful Shading Accent 2" w:uiPriority="71"/>
+    <w:lsdException w:name="Colorful List Accent 2" w:uiPriority="72"/>
+    <w:lsdException w:name="Colorful Grid Accent 2" w:uiPriority="73"/>
+    <w:lsdException w:name="Light Shading Accent 3" w:uiPriority="60"/>
+    <w:lsdException w:name="Light List Accent 3" w:uiPriority="61"/>
+    <w:lsdException w:name="Light Grid Accent 3" w:uiPriority="62"/>
+    <w:lsdException w:name="Medium Shading 1 Accent 3" w:uiPriority="63"/>
+    <w:lsdException w:name="Medium Shading 2 Accent 3" w:uiPriority="64"/>
+    <w:lsdException w:name="Medium List 1 Accent 3" w:uiPriority="65"/>
+    <w:lsdException w:name="Medium List 2 Accent 3" w:uiPriority="66"/>
+    <w:lsdException w:name="Medium Grid 1 Accent 3" w:uiPriority="67"/>
+    <w:lsdException w:name="Medium Grid 2 Accent 3" w:uiPriority="68"/>
+    <w:lsdException w:name="Medium Grid 3 Accent 3" w:uiPriority="69"/>
+    <w:lsdException w:name="Dark List Accent 3" w:uiPriority="70"/>
+    <w:lsdException w:name="Colorful Shading Accent 3" w:uiPriority="71"/>
+    <w:lsdException w:name="Colorful List Accent 3" w:uiPriority="72"/>
+    <w:lsdException w:name="Colorful Grid Accent 3" w:uiPriority="73"/>
+    <w:lsdException w:name="Light Shading Accent 4" w:uiPriority="60"/>
+    <w:lsdException w:name="Light List Accent 4" w:uiPriority="61"/>
+    <w:lsdException w:name="Light Grid Accent 4" w:uiPriority="62"/>
+    <w:lsdException w:name="Medium Shading 1 Accent 4" w:uiPriority="63"/>
+    <w:lsdException w:name="Medium Shading 2 Accent 4" w:uiPriority="64"/>
+    <w:lsdException w:name="Medium List 1 Accent 4" w:uiPriority="65"/>
+    <w:lsdException w:name="Medium List 2 Accent 4" w:uiPriority="66"/>
+    <w:lsdException w:name="Medium Grid 1 Accent 4" w:uiPriority="67"/>
+    <w:lsdException w:name="Medium Grid 2 Accent 4" w:uiPriority="68"/>
+    <w:lsdException w:name="Medium Grid 3 Accent 4" w:uiPriority="69"/>
+    <w:lsdException w:name="Dark List Accent 4" w:uiPriority="70"/>
+    <w:lsdException w:name="Colorful Shading Accent 4" w:uiPriority="71"/>
+    <w:lsdException w:name="Colorful List Accent 4" w:uiPriority="72"/>
+    <w:lsdException w:name="Colorful Grid Accent 4" w:uiPriority="73"/>
+    <w:lsdException w:name="Light Shading Accent 5" w:uiPriority="60"/>
+    <w:lsdException w:name="Light List Accent 5" w:uiPriority="61"/>
+    <w:lsdException w:name="Light Grid Accent 5" w:uiPriority="62"/>
+    <w:lsdException w:name="Medium Shading 1 Accent 5" w:uiPriority="63"/>
+    <w:lsdException w:name="Medium Shading 2 Accent 5" w:uiPriority="64"/>
+    <w:lsdException w:name="Medium List 1 Accent 5" w:uiPriority="65"/>
+    <w:lsdException w:name="Medium List 2 Accent 5" w:uiPriority="66"/>
+    <w:lsdException w:name="Medium Grid 1 Accent 5" w:uiPriority="67"/>
+    <w:lsdException w:name="Medium Grid 2 Accent 5" w:uiPriority="68"/>
+    <w:lsdException w:name="Medium Grid 3 Accent 5" w:uiPriority="69"/>
+    <w:lsdException w:name="Dark List Accent 5" w:uiPriority="70"/>
+    <w:lsdException w:name="Colorful Shading Accent 5" w:uiPriority="71"/>
+    <w:lsdException w:name="Colorful List Accent 5" w:uiPriority="72"/>
+    <w:lsdException w:name="Colorful Grid Accent 5" w:uiPriority="73"/>
+    <w:lsdException w:name="Light Shading Accent 6" w:uiPriority="60"/>
+    <w:lsdException w:name="Light List Accent 6" w:uiPriority="61"/>
+    <w:lsdException w:name="Light Grid Accent 6" w:uiPriority="62"/>
+    <w:lsdException w:name="Medium Shading 1 Accent 6" w:uiPriority="63"/>
+    <w:lsdException w:name="Medium Shading 2 Accent 6" w:uiPriority="64"/>
+    <w:lsdException w:name="Medium List 1 Accent 6" w:uiPriority="65"/>
+    <w:lsdException w:name="Medium List 2 Accent 6" w:uiPriority="66"/>
+    <w:lsdException w:name="Medium Grid 1 Accent 6" w:uiPriority="67"/>
+    <w:lsdException w:name="Medium Grid 2 Accent 6" w:uiPriority="68"/>
+    <w:lsdException w:name="Medium Grid 3 Accent 6" w:uiPriority="69"/>
+    <w:lsdException w:name="Dark List Accent 6" w:uiPriority="70"/>
+    <w:lsdException w:name="Colorful Shading Accent 6" w:uiPriority="71"/>
+    <w:lsdException w:name="Colorful List Accent 6" w:uiPriority="72"/>
+    <w:lsdException w:name="Colorful Grid Accent 6" w:uiPriority="73"/>
+    <w:lsdException w:name="Subtle Emphasis" w:uiPriority="19" w:qFormat="1"/>
+    <w:lsdException w:name="Intense Emphasis" w:uiPriority="21" w:qFormat="1"/>
+    <w:lsdException w:name="Subtle Reference" w:uiPriority="31" w:qFormat="1"/>
+    <w:lsdException w:name="Intense Reference" w:uiPriority="32" w:qFormat="1"/>
+    <w:lsdException w:name="Book Title" w:uiPriority="33" w:qFormat="1"/>
+    <w:lsdException w:name="Bibliography" w:semiHidden="1" w:uiPriority="37" w:unhideWhenUsed="1"/>
+    <w:lsdException w:name="TOC Heading" w:semiHidden="1" w:uiPriority="39" w:unhideWhenUsed="1" w:qFormat="1"/>
+  </w:latentStyles>
+  <w:style w:type="paragraph" w:default="1" w:styleId="Normal">
+    <w:name w:val="Normal"/>
+    <w:qFormat/>
+    <w:rPr>
+      <w:sz w:val="24"/>
+      <w:szCs w:val="24"/>
+      <w:lang w:val="es-ES" w:eastAsia="es-ES"/>
+    </w:rPr>
+  </w:style>
+  <w:style w:type="paragraph" w:styleId="Ttulo1">
+    <w:name w:val="heading 1"/>
+    <w:basedOn w:val="Normal"/>
+    <w:next w:val="Normal"/>
+    <w:qFormat/>
+    <w:pPr>
+      <w:keepNext/>
+      <w:jc w:val="right"/>
+      <w:outlineLvl w:val="0"/>
+    </w:pPr>
+    <w:rPr>
+      <w:szCs w:val="20"/>
+      <w:lang w:val="en-US"/>
+    </w:rPr>
+  </w:style>
+  <w:style w:type="paragraph" w:styleId="Ttulo2">
+    <w:name w:val="heading 2"/>
+    <w:basedOn w:val="Normal"/>
+    <w:next w:val="Normal"/>
+    <w:qFormat/>
+    <w:pPr>
+      <w:keepNext/>
+      <w:jc w:val="both"/>
+      <w:outlineLvl w:val="1"/>
+    </w:pPr>
+    <w:rPr>
+      <w:b/>
+      <w:sz w:val="22"/>
+      <w:szCs w:val="20"/>
+      <w:lang w:val="es-ES_tradnl"/>
+    </w:rPr>
+  </w:style>
+  <w:style w:type="paragraph" w:styleId="Ttulo3">
+    <w:name w:val="heading 3"/>
+    <w:basedOn w:val="Normal"/>
+    <w:next w:val="Normal"/>
+    <w:qFormat/>
+    <w:pPr>
+      <w:keepNext/>
+      <w:jc w:val="center"/>
+      <w:outlineLvl w:val="2"/>
+    </w:pPr>
+    <w:rPr>
+      <w:b/>
+      <w:i/>
+      <w:iCs/>
+      <w:szCs w:val="20"/>
+      <w:lang w:val="es-CR"/>
+    </w:rPr>
+  </w:style>
+  <w:style w:type="paragraph" w:styleId="Ttulo4">
+    <w:name w:val="heading 4"/>
+    <w:basedOn w:val="Normal"/>
+    <w:next w:val="Normal"/>
+    <w:qFormat/>
+    <w:pPr>
+      <w:keepNext/>
+      <w:jc w:val="center"/>
+      <w:outlineLvl w:val="3"/>
+    </w:pPr>
+    <w:rPr>
+      <w:b/>
+      <w:bCs/>
+      <w:lang w:val="es-MX"/>
+    </w:rPr>
+  </w:style>
+  <w:style w:type="paragraph" w:styleId="Ttulo5">
+    <w:name w:val="heading 5"/>
+    <w:basedOn w:val="Normal"/>
+    <w:next w:val="Normal"/>
+    <w:qFormat/>
+    <w:pPr>
+      <w:keepNext/>
+      <w:outlineLvl w:val="4"/>
+    </w:pPr>
+    <w:rPr>
+      <w:b/>
+      <w:bCs/>
+      <w:lang w:val="es-MX"/>
+    </w:rPr>
+  </w:style>
+  <w:style w:type="paragraph" w:styleId="Ttulo6">
+    <w:name w:val="heading 6"/>
+    <w:basedOn w:val="Normal"/>
+    <w:next w:val="Normal"/>
+    <w:qFormat/>
+    <w:pPr>
+      <w:keepNext/>
+      <w:outlineLvl w:val="5"/>
+    </w:pPr>
+    <w:rPr>
+      <w:b/>
+      <w:bCs/>
+      <w:sz w:val="22"/>
+    </w:rPr>
+  </w:style>
+  <w:style w:type="paragraph" w:styleId="Ttulo7">
+    <w:name w:val="heading 7"/>
+    <w:basedOn w:val="Normal"/>
+    <w:next w:val="Normal"/>
+    <w:qFormat/>
+    <w:pPr>
+      <w:keepNext/>
+      <w:ind w:left="360"/>
+      <w:jc w:val="both"/>
+      <w:outlineLvl w:val="6"/>
+    </w:pPr>
+    <w:rPr>
+      <w:b/>
+      <w:bCs/>
+      <w:sz w:val="28"/>
+    </w:rPr>
+  </w:style>
+  <w:style w:type="character" w:default="1" w:styleId="Fuentedeprrafopredeter">
+    <w:name w:val="Default Paragraph Font"/>
+    <w:uiPriority w:val="1"/>
+    <w:unhideWhenUsed/>
+  </w:style>
+  <w:style w:type="table" w:default="1" w:styleId="Tablanormal">
+    <w:name w:val="Normal Table"/>
+    <w:uiPriority w:val="99"/>
+    <w:semiHidden/>
+    <w:unhideWhenUsed/>
+    <w:tblPr>
+      <w:tblInd w:w="0" w:type="dxa"/>
+      <w:tblCellMar>
+        <w:top w:w="0" w:type="dxa"/>
+        <w:left w:w="108" w:type="dxa"/>
+        <w:bottom w:w="0" w:type="dxa"/>
+        <w:right w:w="108" w:type="dxa"/>
+      </w:tblCellMar>
+    </w:tblPr>
+  </w:style>
+  <w:style w:type="numbering" w:default="1" w:styleId="Sinlista">
+    <w:name w:val="No List"/>
+    <w:uiPriority w:val="99"/>
+    <w:semiHidden/>
+    <w:unhideWhenUsed/>
   </w:style>
   <w:style w:type="paragraph" w:styleId="Ttulo">
     <w:name w:val="Title"/>

</xml_diff>

<commit_message>
Add current and old scopes to projects. Update doc file.
</commit_message>
<xml_diff>
--- a/public/Bases_Feria_Idea_Negocios.docx
+++ b/public/Bases_Feria_Idea_Negocios.docx
@@ -115,7 +115,16 @@
           <w:iCs/>
           <w:sz w:val="28"/>
         </w:rPr>
-        <w:t xml:space="preserve"> 2014</w:t>
+        <w:t xml:space="preserve"> 201</w:t>
+      </w:r>
+      <w:r>
+        <w:rPr>
+          <w:b/>
+          <w:bCs/>
+          <w:iCs/>
+          <w:sz w:val="28"/>
+        </w:rPr>
+        <w:t>5</w:t>
       </w:r>
     </w:p>
     <w:p/>
@@ -559,13 +568,7 @@
         <w:rPr>
           <w:b/>
         </w:rPr>
-        <w:t>FERIA DE IDEAS DE NEGOCIOS 201</w:t>
-      </w:r>
-      <w:r>
-        <w:rPr>
-          <w:b/>
-        </w:rPr>
-        <w:t>4</w:t>
+        <w:t>FERIA DE IDEAS DE NEGOCIOS</w:t>
       </w:r>
     </w:p>
     <w:p>
@@ -869,32 +872,74 @@
         <w:rPr>
           <w:u w:val="single"/>
         </w:rPr>
-        <w:t xml:space="preserve"> Nombre (s) completo (s), carrera, teléfono (s), correo electrónico.</w:t>
-      </w:r>
-      <w:r>
-        <w:t xml:space="preserve"> Si usted se inscribe como participante de un curso específico, anote el nombre del curso y el nombre del profesor. </w:t>
-      </w:r>
-    </w:p>
-    <w:p>
-      <w:pPr>
-        <w:jc w:val="both"/>
-        <w:rPr>
-          <w:b/>
-        </w:rPr>
-      </w:pPr>
-    </w:p>
-    <w:p>
-      <w:pPr>
-        <w:jc w:val="both"/>
-        <w:rPr>
-          <w:b/>
-        </w:rPr>
-      </w:pPr>
-      <w:r>
-        <w:rPr>
-          <w:b/>
-        </w:rPr>
-        <w:t>3. Motivación y conocimientos en el área del negocio propuesto</w:t>
+        <w:t xml:space="preserve"> Nombre (s) completo (s),</w:t>
+      </w:r>
+      <w:r>
+        <w:rPr>
+          <w:u w:val="single"/>
+        </w:rPr>
+        <w:t xml:space="preserve"> carné,</w:t>
+      </w:r>
+      <w:r>
+        <w:rPr>
+          <w:u w:val="single"/>
+        </w:rPr>
+        <w:t xml:space="preserve"> carrera, teléfono (s), correo electrónico</w:t>
+      </w:r>
+      <w:r>
+        <w:rPr>
+          <w:u w:val="single"/>
+        </w:rPr>
+        <w:t>, sede</w:t>
+      </w:r>
+      <w:r>
+        <w:rPr>
+          <w:u w:val="single"/>
+        </w:rPr>
+        <w:t>.</w:t>
+      </w:r>
+      <w:r>
+        <w:t xml:space="preserve"> Si usted se inscribe como participante de un curso específico, anote el nombre del curso y el nombre del profesor</w:t>
+      </w:r>
+      <w:r>
+        <w:t xml:space="preserve"> </w:t>
+      </w:r>
+      <w:r>
+        <w:rPr>
+          <w:b/>
+        </w:rPr>
+        <w:t>(en la parte de motivación)</w:t>
+      </w:r>
+      <w:r>
+        <w:t xml:space="preserve">. </w:t>
+      </w:r>
+    </w:p>
+    <w:p>
+      <w:pPr>
+        <w:jc w:val="both"/>
+        <w:rPr>
+          <w:b/>
+        </w:rPr>
+      </w:pPr>
+    </w:p>
+    <w:p>
+      <w:pPr>
+        <w:jc w:val="both"/>
+        <w:rPr>
+          <w:b/>
+        </w:rPr>
+      </w:pPr>
+      <w:r>
+        <w:rPr>
+          <w:b/>
+        </w:rPr>
+        <w:t xml:space="preserve">3. Motivación y </w:t>
+      </w:r>
+      <w:r>
+        <w:rPr>
+          <w:b/>
+        </w:rPr>
+        <w:t>habilidades del equipo proponente de la idea</w:t>
       </w:r>
     </w:p>
     <w:p>
@@ -928,7 +973,23 @@
           <w:i/>
           <w:iCs/>
         </w:rPr>
-        <w:t xml:space="preserve">capacitación formal o informal, estudios, contactos, conocimientos, experiencias personales emprendedoras, su actitud o motivación hacia el proyecto. </w:t>
+        <w:t xml:space="preserve">capacitación formal o informal, estudios, contactos, </w:t>
+      </w:r>
+      <w:r>
+        <w:rPr>
+          <w:b/>
+          <w:i/>
+          <w:iCs/>
+        </w:rPr>
+        <w:t>habilidades</w:t>
+      </w:r>
+      <w:r>
+        <w:rPr>
+          <w:b/>
+          <w:i/>
+          <w:iCs/>
+        </w:rPr>
+        <w:t xml:space="preserve"> emprendedoras, su actitud o motivación hacia el proyecto. </w:t>
       </w:r>
     </w:p>
     <w:p>
@@ -1043,7 +1104,7 @@
           <w:color w:val="FF0000"/>
           <w:u w:val="single"/>
         </w:rPr>
-        <w:t xml:space="preserve">DEL 01 AL </w:t>
+        <w:t>DEL 23 DE MARZO</w:t>
       </w:r>
       <w:r>
         <w:rPr>
@@ -1051,7 +1112,7 @@
           <w:color w:val="FF0000"/>
           <w:u w:val="single"/>
         </w:rPr>
-        <w:t>2</w:t>
+        <w:t xml:space="preserve"> AL </w:t>
       </w:r>
       <w:r>
         <w:rPr>
@@ -1059,7 +1120,7 @@
           <w:color w:val="FF0000"/>
           <w:u w:val="single"/>
         </w:rPr>
-        <w:t>1</w:t>
+        <w:t>17</w:t>
       </w:r>
       <w:r>
         <w:rPr>
@@ -1075,32 +1136,21 @@
           <w:color w:val="FF0000"/>
           <w:u w:val="single"/>
         </w:rPr>
-        <w:t xml:space="preserve"> 2014</w:t>
-      </w:r>
-    </w:p>
-    <w:p>
-      <w:pPr>
-        <w:jc w:val="both"/>
-      </w:pPr>
-    </w:p>
-    <w:p>
-      <w:pPr>
-        <w:jc w:val="both"/>
-      </w:pPr>
-    </w:p>
-    <w:p>
-      <w:pPr>
-        <w:jc w:val="both"/>
-      </w:pPr>
-    </w:p>
-    <w:p>
-      <w:pPr>
-        <w:jc w:val="both"/>
-      </w:pPr>
-    </w:p>
-    <w:p>
-      <w:pPr>
-        <w:jc w:val="both"/>
+        <w:t xml:space="preserve"> 2015</w:t>
+      </w:r>
+    </w:p>
+    <w:p>
+      <w:pPr>
+        <w:jc w:val="both"/>
+      </w:pPr>
+    </w:p>
+    <w:p>
+      <w:pPr>
+        <w:jc w:val="both"/>
+        <w:rPr>
+          <w:color w:val="FF0000"/>
+          <w:u w:val="single"/>
+        </w:rPr>
       </w:pPr>
       <w:r>
         <w:t xml:space="preserve">La Feria se dividirá en dos etapas, una preliminar clasificatoria y una segunda final expositora. La primera será de convocatoria libre </w:t>
@@ -1120,6 +1170,73 @@
       <w:r>
         <w:t>. A partir de esta primera etapa se realizará una evaluación preliminar para determinar quienes acceden a la segunda etapa.</w:t>
       </w:r>
+      <w:r>
+        <w:rPr>
+          <w:color w:val="FF0000"/>
+        </w:rPr>
+        <w:t xml:space="preserve"> </w:t>
+      </w:r>
+      <w:r>
+        <w:rPr>
+          <w:color w:val="FF0000"/>
+          <w:u w:val="single"/>
+        </w:rPr>
+        <w:t xml:space="preserve">Durante </w:t>
+      </w:r>
+      <w:r>
+        <w:rPr>
+          <w:color w:val="FF0000"/>
+          <w:u w:val="single"/>
+        </w:rPr>
+        <w:t xml:space="preserve">esa primera etapa en </w:t>
+      </w:r>
+      <w:r>
+        <w:rPr>
+          <w:color w:val="FF0000"/>
+          <w:u w:val="single"/>
+        </w:rPr>
+        <w:t xml:space="preserve">la semana siguiente </w:t>
+      </w:r>
+      <w:r>
+        <w:rPr>
+          <w:color w:val="FF0000"/>
+          <w:u w:val="single"/>
+        </w:rPr>
+        <w:t xml:space="preserve">al cierre de inscripciones </w:t>
+      </w:r>
+      <w:r>
+        <w:rPr>
+          <w:color w:val="FF0000"/>
+          <w:u w:val="single"/>
+        </w:rPr>
+        <w:t>se estará convocando a los participantes para que realicen un elevator pitch (vendan su idea en un minuto</w:t>
+      </w:r>
+      <w:r>
+        <w:rPr>
+          <w:color w:val="FF0000"/>
+          <w:u w:val="single"/>
+        </w:rPr>
+        <w:t xml:space="preserve"> ante los jurados</w:t>
+      </w:r>
+      <w:r>
+        <w:rPr>
+          <w:color w:val="FF0000"/>
+          <w:u w:val="single"/>
+        </w:rPr>
+        <w:t>)</w:t>
+      </w:r>
+      <w:r>
+        <w:rPr>
+          <w:color w:val="FF0000"/>
+          <w:u w:val="single"/>
+        </w:rPr>
+        <w:t>.</w:t>
+      </w:r>
+    </w:p>
+    <w:p>
+      <w:pPr>
+        <w:jc w:val="both"/>
+      </w:pPr>
     </w:p>
     <w:p>
       <w:pPr>
@@ -1213,7 +1330,13 @@
         <w:jc w:val="both"/>
       </w:pPr>
       <w:r>
-        <w:t>Esta preselección inicial se basará en criterios técnicos, comerciales y personales de los emprendedores proponentes de la idea.</w:t>
+        <w:t>Esta preselección inicial se basará en criterios técnicos, comerciales y personales de los emprendedores proponentes de la idea</w:t>
+      </w:r>
+      <w:r>
+        <w:t>, además de la manera en que venderá su bien o servicio</w:t>
+      </w:r>
+      <w:r>
+        <w:t>.</w:t>
       </w:r>
     </w:p>
     <w:p>
@@ -1537,24 +1660,8 @@
           <w:sz w:val="24"/>
           <w:lang w:val="es-CR"/>
         </w:rPr>
-        <w:t xml:space="preserve">Todo persona que participe, tanto de </w:t>
-      </w:r>
-      <w:smartTag w:uri="urn:schemas-microsoft-com:office:smarttags" w:element="PersonName">
-        <w:smartTagPr>
-          <w:attr w:name="ProductID" w:val="la CCE"/>
-        </w:smartTagPr>
-        <w:r>
-          <w:rPr>
-            <w:rFonts w:ascii="Times New Roman" w:hAnsi="Times New Roman"/>
-            <w:b w:val="0"/>
-            <w:bCs/>
-            <w:i w:val="0"/>
-            <w:sz w:val="24"/>
-            <w:lang w:val="es-CR"/>
-          </w:rPr>
-          <w:t>la CCE</w:t>
-        </w:r>
-      </w:smartTag>
+        <w:t xml:space="preserve">Todo persona que participe, tanto de la CCE como del GJ deberá completar y firmar una </w:t>
+      </w:r>
       <w:r>
         <w:rPr>
           <w:rFonts w:ascii="Times New Roman" w:hAnsi="Times New Roman"/>
@@ -1564,7 +1671,7 @@
           <w:sz w:val="24"/>
           <w:lang w:val="es-CR"/>
         </w:rPr>
-        <w:t xml:space="preserve"> como del GJ deberá completar y firmar una declaración de confidencialidad </w:t>
+        <w:t>declaración de confidencialidad.</w:t>
       </w:r>
     </w:p>
     <w:p>
@@ -1660,76 +1767,6 @@
       <w:pPr>
         <w:jc w:val="both"/>
       </w:pPr>
-    </w:p>
-    <w:p>
-      <w:pPr>
-        <w:jc w:val="both"/>
-      </w:pPr>
-      <w:r>
-        <w:t>Este año habrá u</w:t>
-      </w:r>
-      <w:r>
-        <w:t>n ganador de ganadores de las tres categorías de Estudiantes</w:t>
-      </w:r>
-      <w:r>
-        <w:t xml:space="preserve"> y de la de funcionarios</w:t>
-      </w:r>
-      <w:r>
-        <w:t>, e</w:t>
-      </w:r>
-      <w:r>
-        <w:t xml:space="preserve">l reconocimiento </w:t>
-      </w:r>
-      <w:r>
-        <w:t>c</w:t>
-      </w:r>
-      <w:r>
-        <w:t xml:space="preserve">onsiste en que </w:t>
-      </w:r>
-      <w:r>
-        <w:t xml:space="preserve">el </w:t>
-      </w:r>
-      <w:r>
-        <w:t>g</w:t>
-      </w:r>
-      <w:r>
-        <w:t>rupo</w:t>
-      </w:r>
-      <w:r>
-        <w:t xml:space="preserve"> </w:t>
-      </w:r>
-      <w:r>
-        <w:t xml:space="preserve">de estudiantes y de funcionarios </w:t>
-      </w:r>
-      <w:r>
-        <w:t>será invitado</w:t>
-      </w:r>
-      <w:r>
-        <w:t xml:space="preserve"> a presentar sus proyectos en la </w:t>
-      </w:r>
-      <w:r>
-        <w:t>Conferencia de la Red Nacional de Universidades para el Emprendi</w:t>
-      </w:r>
-      <w:r>
-        <w:t xml:space="preserve">miento a nivel nacional en Mayo y tendrá la posibilidad de ser </w:t>
-      </w:r>
-      <w:r>
-        <w:t xml:space="preserve">elegidos entre los 24 ganadores de las universidades participantes en el Proyecto BUILD para participar en la Conferencia final del proyecto: “Emprender </w:t>
-      </w:r>
-      <w:r>
-        <w:lastRenderedPageBreak/>
-        <w:t>como motor del desarrollo sostenible, el papel de la Educación Superior” en Panamá</w:t>
-      </w:r>
-      <w:r>
-        <w:t>, con todos los gastos pagos.</w:t>
-      </w:r>
-    </w:p>
-    <w:p>
-      <w:pPr>
-        <w:jc w:val="both"/>
-      </w:pPr>
-      <w:bookmarkStart w:id="0" w:name="_GoBack"/>
-      <w:bookmarkEnd w:id="0"/>
     </w:p>
     <w:p>
       <w:pPr>
@@ -2009,7 +2046,7 @@
     </w:p>
     <w:tbl>
       <w:tblPr>
-        <w:tblW w:w="7312" w:type="dxa"/>
+        <w:tblW w:w="6739" w:type="dxa"/>
         <w:tblCellMar>
           <w:left w:w="0" w:type="dxa"/>
           <w:right w:w="0" w:type="dxa"/>
@@ -2017,25 +2054,24 @@
         <w:tblLook w:val="04A0" w:firstRow="1" w:lastRow="0" w:firstColumn="1" w:lastColumn="0" w:noHBand="0" w:noVBand="1"/>
       </w:tblPr>
       <w:tblGrid>
-        <w:gridCol w:w="4615"/>
-        <w:gridCol w:w="2697"/>
+        <w:gridCol w:w="3970"/>
+        <w:gridCol w:w="2769"/>
       </w:tblGrid>
       <w:tr>
         <w:trPr>
-          <w:trHeight w:val="248"/>
+          <w:trHeight w:val="410"/>
         </w:trPr>
         <w:tc>
           <w:tcPr>
-            <w:tcW w:w="4615" w:type="dxa"/>
+            <w:tcW w:w="3970" w:type="dxa"/>
             <w:tcBorders>
               <w:top w:val="single" w:sz="8" w:space="0" w:color="000000"/>
               <w:left w:val="single" w:sz="8" w:space="0" w:color="000000"/>
               <w:bottom w:val="single" w:sz="8" w:space="0" w:color="000000"/>
               <w:right w:val="single" w:sz="8" w:space="0" w:color="000000"/>
             </w:tcBorders>
-            <w:shd w:val="clear" w:color="auto" w:fill="auto"/>
             <w:tcMar>
-              <w:top w:w="13" w:type="dxa"/>
+              <w:top w:w="15" w:type="dxa"/>
               <w:left w:w="70" w:type="dxa"/>
               <w:bottom w:w="0" w:type="dxa"/>
               <w:right w:w="70" w:type="dxa"/>
@@ -2044,21 +2080,20 @@
           </w:tcPr>
           <w:p>
             <w:pPr>
-              <w:pStyle w:val="Ttulo"/>
-              <w:jc w:val="both"/>
+              <w:spacing w:after="160" w:line="252" w:lineRule="auto"/>
               <w:rPr>
-                <w:rFonts w:ascii="Times New Roman" w:hAnsi="Times New Roman"/>
-                <w:i w:val="0"/>
-                <w:sz w:val="24"/>
-                <w:lang w:val="es-CR"/>
+                <w:rFonts w:ascii="Calibri" w:eastAsiaTheme="minorHAnsi" w:hAnsi="Calibri"/>
+                <w:sz w:val="20"/>
+                <w:szCs w:val="28"/>
+                <w:lang w:eastAsia="en-US"/>
               </w:rPr>
             </w:pPr>
             <w:r>
               <w:rPr>
-                <w:rFonts w:ascii="Times New Roman" w:hAnsi="Times New Roman"/>
-                <w:i w:val="0"/>
-                <w:sz w:val="24"/>
-                <w:lang w:val="es-CR"/>
+                <w:b/>
+                <w:bCs/>
+                <w:sz w:val="20"/>
+                <w:szCs w:val="28"/>
               </w:rPr>
               <w:t>Actividad</w:t>
             </w:r>
@@ -2066,16 +2101,15 @@
         </w:tc>
         <w:tc>
           <w:tcPr>
-            <w:tcW w:w="2697" w:type="dxa"/>
+            <w:tcW w:w="2769" w:type="dxa"/>
             <w:tcBorders>
               <w:top w:val="single" w:sz="8" w:space="0" w:color="000000"/>
-              <w:left w:val="single" w:sz="8" w:space="0" w:color="000000"/>
+              <w:left w:val="nil"/>
               <w:bottom w:val="single" w:sz="8" w:space="0" w:color="000000"/>
               <w:right w:val="single" w:sz="8" w:space="0" w:color="000000"/>
             </w:tcBorders>
-            <w:shd w:val="clear" w:color="auto" w:fill="auto"/>
             <w:tcMar>
-              <w:top w:w="13" w:type="dxa"/>
+              <w:top w:w="15" w:type="dxa"/>
               <w:left w:w="70" w:type="dxa"/>
               <w:bottom w:w="0" w:type="dxa"/>
               <w:right w:w="70" w:type="dxa"/>
@@ -2084,21 +2118,20 @@
           </w:tcPr>
           <w:p>
             <w:pPr>
-              <w:pStyle w:val="Ttulo"/>
-              <w:jc w:val="both"/>
+              <w:spacing w:after="160" w:line="252" w:lineRule="auto"/>
               <w:rPr>
-                <w:rFonts w:ascii="Times New Roman" w:hAnsi="Times New Roman"/>
-                <w:i w:val="0"/>
-                <w:sz w:val="24"/>
-                <w:lang w:val="es-CR"/>
+                <w:rFonts w:ascii="Calibri" w:eastAsiaTheme="minorHAnsi" w:hAnsi="Calibri"/>
+                <w:sz w:val="20"/>
+                <w:szCs w:val="28"/>
+                <w:lang w:eastAsia="en-US"/>
               </w:rPr>
             </w:pPr>
             <w:r>
               <w:rPr>
-                <w:rFonts w:ascii="Times New Roman" w:hAnsi="Times New Roman"/>
-                <w:i w:val="0"/>
-                <w:sz w:val="24"/>
-                <w:lang w:val="es-CR"/>
+                <w:b/>
+                <w:bCs/>
+                <w:sz w:val="20"/>
+                <w:szCs w:val="28"/>
               </w:rPr>
               <w:t>Fecha</w:t>
             </w:r>
@@ -2107,20 +2140,19 @@
       </w:tr>
       <w:tr>
         <w:trPr>
-          <w:trHeight w:val="248"/>
+          <w:trHeight w:val="410"/>
         </w:trPr>
         <w:tc>
           <w:tcPr>
-            <w:tcW w:w="4615" w:type="dxa"/>
+            <w:tcW w:w="3970" w:type="dxa"/>
             <w:tcBorders>
-              <w:top w:val="single" w:sz="8" w:space="0" w:color="000000"/>
+              <w:top w:val="nil"/>
               <w:left w:val="single" w:sz="8" w:space="0" w:color="000000"/>
               <w:bottom w:val="single" w:sz="8" w:space="0" w:color="000000"/>
               <w:right w:val="single" w:sz="8" w:space="0" w:color="000000"/>
             </w:tcBorders>
-            <w:shd w:val="clear" w:color="auto" w:fill="auto"/>
             <w:tcMar>
-              <w:top w:w="13" w:type="dxa"/>
+              <w:top w:w="15" w:type="dxa"/>
               <w:left w:w="70" w:type="dxa"/>
               <w:bottom w:w="0" w:type="dxa"/>
               <w:right w:w="70" w:type="dxa"/>
@@ -2129,38 +2161,34 @@
           </w:tcPr>
           <w:p>
             <w:pPr>
-              <w:pStyle w:val="Ttulo"/>
-              <w:jc w:val="both"/>
+              <w:spacing w:after="160" w:line="252" w:lineRule="auto"/>
               <w:rPr>
-                <w:rFonts w:ascii="Times New Roman" w:hAnsi="Times New Roman"/>
-                <w:i w:val="0"/>
-                <w:sz w:val="24"/>
-                <w:lang w:val="es-CR"/>
+                <w:rFonts w:ascii="Calibri" w:eastAsiaTheme="minorHAnsi" w:hAnsi="Calibri"/>
+                <w:sz w:val="20"/>
+                <w:szCs w:val="28"/>
+                <w:lang w:eastAsia="en-US"/>
               </w:rPr>
             </w:pPr>
             <w:r>
               <w:rPr>
-                <w:rFonts w:ascii="Times New Roman" w:hAnsi="Times New Roman"/>
-                <w:i w:val="0"/>
-                <w:sz w:val="24"/>
-                <w:lang w:val="es-CR"/>
+                <w:sz w:val="20"/>
+                <w:szCs w:val="28"/>
               </w:rPr>
-              <w:t>Cierre de inscripciones</w:t>
+              <w:t>Período de inscripciones</w:t>
             </w:r>
           </w:p>
         </w:tc>
         <w:tc>
           <w:tcPr>
-            <w:tcW w:w="2697" w:type="dxa"/>
+            <w:tcW w:w="2769" w:type="dxa"/>
             <w:tcBorders>
-              <w:top w:val="single" w:sz="8" w:space="0" w:color="000000"/>
-              <w:left w:val="single" w:sz="8" w:space="0" w:color="000000"/>
+              <w:top w:val="nil"/>
+              <w:left w:val="nil"/>
               <w:bottom w:val="single" w:sz="8" w:space="0" w:color="000000"/>
               <w:right w:val="single" w:sz="8" w:space="0" w:color="000000"/>
             </w:tcBorders>
-            <w:shd w:val="clear" w:color="auto" w:fill="auto"/>
             <w:tcMar>
-              <w:top w:w="13" w:type="dxa"/>
+              <w:top w:w="15" w:type="dxa"/>
               <w:left w:w="70" w:type="dxa"/>
               <w:bottom w:w="0" w:type="dxa"/>
               <w:right w:w="70" w:type="dxa"/>
@@ -2169,43 +2197,39 @@
           </w:tcPr>
           <w:p>
             <w:pPr>
-              <w:pStyle w:val="Ttulo"/>
-              <w:jc w:val="both"/>
+              <w:spacing w:after="160" w:line="252" w:lineRule="auto"/>
               <w:rPr>
-                <w:rFonts w:ascii="Times New Roman" w:hAnsi="Times New Roman"/>
-                <w:i w:val="0"/>
-                <w:sz w:val="24"/>
-                <w:lang w:val="es-CR"/>
+                <w:rFonts w:ascii="Calibri" w:eastAsiaTheme="minorHAnsi" w:hAnsi="Calibri"/>
+                <w:sz w:val="20"/>
+                <w:szCs w:val="28"/>
+                <w:lang w:eastAsia="en-US"/>
               </w:rPr>
             </w:pPr>
             <w:r>
               <w:rPr>
-                <w:rFonts w:ascii="Times New Roman" w:hAnsi="Times New Roman"/>
-                <w:i w:val="0"/>
-                <w:sz w:val="24"/>
-                <w:lang w:val="es-CR"/>
+                <w:sz w:val="20"/>
+                <w:szCs w:val="28"/>
               </w:rPr>
-              <w:t>21 de abril</w:t>
+              <w:t>Del 23 de marzo al 17 de abril</w:t>
             </w:r>
           </w:p>
         </w:tc>
       </w:tr>
       <w:tr>
         <w:trPr>
-          <w:trHeight w:val="248"/>
+          <w:trHeight w:val="410"/>
         </w:trPr>
         <w:tc>
           <w:tcPr>
-            <w:tcW w:w="4615" w:type="dxa"/>
+            <w:tcW w:w="3970" w:type="dxa"/>
             <w:tcBorders>
-              <w:top w:val="single" w:sz="8" w:space="0" w:color="000000"/>
+              <w:top w:val="nil"/>
               <w:left w:val="single" w:sz="8" w:space="0" w:color="000000"/>
               <w:bottom w:val="single" w:sz="8" w:space="0" w:color="000000"/>
               <w:right w:val="single" w:sz="8" w:space="0" w:color="000000"/>
             </w:tcBorders>
-            <w:shd w:val="clear" w:color="auto" w:fill="auto"/>
             <w:tcMar>
-              <w:top w:w="13" w:type="dxa"/>
+              <w:top w:w="15" w:type="dxa"/>
               <w:left w:w="70" w:type="dxa"/>
               <w:bottom w:w="0" w:type="dxa"/>
               <w:right w:w="70" w:type="dxa"/>
@@ -2214,38 +2238,35 @@
           </w:tcPr>
           <w:p>
             <w:pPr>
-              <w:pStyle w:val="Ttulo"/>
-              <w:jc w:val="both"/>
+              <w:spacing w:after="160" w:line="252" w:lineRule="auto"/>
               <w:rPr>
-                <w:rFonts w:ascii="Times New Roman" w:hAnsi="Times New Roman"/>
-                <w:i w:val="0"/>
-                <w:sz w:val="24"/>
-                <w:lang w:val="es-CR"/>
+                <w:rFonts w:ascii="Calibri" w:eastAsiaTheme="minorHAnsi" w:hAnsi="Calibri"/>
+                <w:sz w:val="20"/>
+                <w:szCs w:val="28"/>
+                <w:lang w:eastAsia="en-US"/>
               </w:rPr>
             </w:pPr>
             <w:r>
               <w:rPr>
-                <w:rFonts w:ascii="Times New Roman" w:hAnsi="Times New Roman"/>
-                <w:i w:val="0"/>
-                <w:sz w:val="24"/>
-                <w:lang w:val="es-CR"/>
+                <w:sz w:val="20"/>
+                <w:szCs w:val="28"/>
+                <w:lang w:val="es-MX"/>
               </w:rPr>
-              <w:t>Decisión de clasificados</w:t>
+              <w:t>Pitch de proyectos</w:t>
             </w:r>
           </w:p>
         </w:tc>
         <w:tc>
           <w:tcPr>
-            <w:tcW w:w="2697" w:type="dxa"/>
+            <w:tcW w:w="2769" w:type="dxa"/>
             <w:tcBorders>
-              <w:top w:val="single" w:sz="8" w:space="0" w:color="000000"/>
-              <w:left w:val="single" w:sz="8" w:space="0" w:color="000000"/>
+              <w:top w:val="nil"/>
+              <w:left w:val="nil"/>
               <w:bottom w:val="single" w:sz="8" w:space="0" w:color="000000"/>
               <w:right w:val="single" w:sz="8" w:space="0" w:color="000000"/>
             </w:tcBorders>
-            <w:shd w:val="clear" w:color="auto" w:fill="auto"/>
             <w:tcMar>
-              <w:top w:w="13" w:type="dxa"/>
+              <w:top w:w="15" w:type="dxa"/>
               <w:left w:w="70" w:type="dxa"/>
               <w:bottom w:w="0" w:type="dxa"/>
               <w:right w:w="70" w:type="dxa"/>
@@ -2254,43 +2275,39 @@
           </w:tcPr>
           <w:p>
             <w:pPr>
-              <w:pStyle w:val="Ttulo"/>
-              <w:jc w:val="both"/>
+              <w:spacing w:after="160" w:line="252" w:lineRule="auto"/>
               <w:rPr>
-                <w:rFonts w:ascii="Times New Roman" w:hAnsi="Times New Roman"/>
-                <w:i w:val="0"/>
-                <w:sz w:val="24"/>
-                <w:lang w:val="es-CR"/>
+                <w:rFonts w:ascii="Calibri" w:eastAsiaTheme="minorHAnsi" w:hAnsi="Calibri"/>
+                <w:sz w:val="20"/>
+                <w:szCs w:val="28"/>
+                <w:lang w:eastAsia="en-US"/>
               </w:rPr>
             </w:pPr>
             <w:r>
               <w:rPr>
-                <w:rFonts w:ascii="Times New Roman" w:hAnsi="Times New Roman"/>
-                <w:i w:val="0"/>
-                <w:sz w:val="24"/>
-                <w:lang w:val="es-CR"/>
+                <w:sz w:val="20"/>
+                <w:szCs w:val="28"/>
               </w:rPr>
-              <w:t>25 de abril</w:t>
+              <w:t>Del 20 al 23 de abril</w:t>
             </w:r>
           </w:p>
         </w:tc>
       </w:tr>
       <w:tr>
         <w:trPr>
-          <w:trHeight w:val="248"/>
+          <w:trHeight w:val="410"/>
         </w:trPr>
         <w:tc>
           <w:tcPr>
-            <w:tcW w:w="4615" w:type="dxa"/>
+            <w:tcW w:w="3970" w:type="dxa"/>
             <w:tcBorders>
-              <w:top w:val="single" w:sz="8" w:space="0" w:color="000000"/>
+              <w:top w:val="nil"/>
               <w:left w:val="single" w:sz="8" w:space="0" w:color="000000"/>
               <w:bottom w:val="single" w:sz="8" w:space="0" w:color="000000"/>
               <w:right w:val="single" w:sz="8" w:space="0" w:color="000000"/>
             </w:tcBorders>
-            <w:shd w:val="clear" w:color="auto" w:fill="auto"/>
             <w:tcMar>
-              <w:top w:w="13" w:type="dxa"/>
+              <w:top w:w="15" w:type="dxa"/>
               <w:left w:w="70" w:type="dxa"/>
               <w:bottom w:w="0" w:type="dxa"/>
               <w:right w:w="70" w:type="dxa"/>
@@ -2299,38 +2316,34 @@
           </w:tcPr>
           <w:p>
             <w:pPr>
-              <w:pStyle w:val="Ttulo"/>
-              <w:jc w:val="both"/>
+              <w:spacing w:after="160" w:line="252" w:lineRule="auto"/>
               <w:rPr>
-                <w:rFonts w:ascii="Times New Roman" w:hAnsi="Times New Roman"/>
-                <w:i w:val="0"/>
-                <w:sz w:val="24"/>
-                <w:lang w:val="es-CR"/>
+                <w:rFonts w:ascii="Calibri" w:eastAsiaTheme="minorHAnsi" w:hAnsi="Calibri"/>
+                <w:sz w:val="20"/>
+                <w:szCs w:val="28"/>
+                <w:lang w:eastAsia="en-US"/>
               </w:rPr>
             </w:pPr>
             <w:r>
               <w:rPr>
-                <w:rFonts w:ascii="Times New Roman" w:hAnsi="Times New Roman"/>
-                <w:i w:val="0"/>
-                <w:sz w:val="24"/>
-                <w:lang w:val="es-CR"/>
+                <w:sz w:val="20"/>
+                <w:szCs w:val="28"/>
               </w:rPr>
-              <w:t>Reunión con los clasificados</w:t>
+              <w:t>Decisión de clasificados</w:t>
             </w:r>
           </w:p>
         </w:tc>
         <w:tc>
           <w:tcPr>
-            <w:tcW w:w="2697" w:type="dxa"/>
+            <w:tcW w:w="2769" w:type="dxa"/>
             <w:tcBorders>
-              <w:top w:val="single" w:sz="8" w:space="0" w:color="000000"/>
-              <w:left w:val="single" w:sz="8" w:space="0" w:color="000000"/>
+              <w:top w:val="nil"/>
+              <w:left w:val="nil"/>
               <w:bottom w:val="single" w:sz="8" w:space="0" w:color="000000"/>
               <w:right w:val="single" w:sz="8" w:space="0" w:color="000000"/>
             </w:tcBorders>
-            <w:shd w:val="clear" w:color="auto" w:fill="auto"/>
             <w:tcMar>
-              <w:top w:w="13" w:type="dxa"/>
+              <w:top w:w="15" w:type="dxa"/>
               <w:left w:w="70" w:type="dxa"/>
               <w:bottom w:w="0" w:type="dxa"/>
               <w:right w:w="70" w:type="dxa"/>
@@ -2339,21 +2352,95 @@
           </w:tcPr>
           <w:p>
             <w:pPr>
-              <w:pStyle w:val="Ttulo"/>
-              <w:jc w:val="both"/>
+              <w:spacing w:after="160" w:line="252" w:lineRule="auto"/>
               <w:rPr>
-                <w:rFonts w:ascii="Times New Roman" w:hAnsi="Times New Roman"/>
-                <w:i w:val="0"/>
-                <w:sz w:val="24"/>
-                <w:lang w:val="es-CR"/>
+                <w:rFonts w:ascii="Calibri" w:eastAsiaTheme="minorHAnsi" w:hAnsi="Calibri"/>
+                <w:sz w:val="20"/>
+                <w:szCs w:val="28"/>
+                <w:lang w:eastAsia="en-US"/>
               </w:rPr>
             </w:pPr>
             <w:r>
               <w:rPr>
-                <w:rFonts w:ascii="Times New Roman" w:hAnsi="Times New Roman"/>
-                <w:i w:val="0"/>
-                <w:sz w:val="24"/>
-                <w:lang w:val="es-CR"/>
+                <w:sz w:val="20"/>
+                <w:szCs w:val="28"/>
+              </w:rPr>
+              <w:t>28 de abril</w:t>
+            </w:r>
+          </w:p>
+        </w:tc>
+      </w:tr>
+      <w:tr>
+        <w:trPr>
+          <w:trHeight w:val="410"/>
+        </w:trPr>
+        <w:tc>
+          <w:tcPr>
+            <w:tcW w:w="3970" w:type="dxa"/>
+            <w:tcBorders>
+              <w:top w:val="nil"/>
+              <w:left w:val="single" w:sz="8" w:space="0" w:color="000000"/>
+              <w:bottom w:val="single" w:sz="8" w:space="0" w:color="000000"/>
+              <w:right w:val="single" w:sz="8" w:space="0" w:color="000000"/>
+            </w:tcBorders>
+            <w:tcMar>
+              <w:top w:w="15" w:type="dxa"/>
+              <w:left w:w="70" w:type="dxa"/>
+              <w:bottom w:w="0" w:type="dxa"/>
+              <w:right w:w="70" w:type="dxa"/>
+            </w:tcMar>
+            <w:hideMark/>
+          </w:tcPr>
+          <w:p>
+            <w:pPr>
+              <w:spacing w:after="160" w:line="252" w:lineRule="auto"/>
+              <w:rPr>
+                <w:rFonts w:ascii="Calibri" w:eastAsiaTheme="minorHAnsi" w:hAnsi="Calibri"/>
+                <w:sz w:val="20"/>
+                <w:szCs w:val="28"/>
+                <w:lang w:eastAsia="en-US"/>
+              </w:rPr>
+            </w:pPr>
+            <w:r>
+              <w:rPr>
+                <w:sz w:val="20"/>
+                <w:szCs w:val="28"/>
+              </w:rPr>
+              <w:t>Reunión con los clasificados</w:t>
+            </w:r>
+          </w:p>
+        </w:tc>
+        <w:tc>
+          <w:tcPr>
+            <w:tcW w:w="2769" w:type="dxa"/>
+            <w:tcBorders>
+              <w:top w:val="nil"/>
+              <w:left w:val="nil"/>
+              <w:bottom w:val="single" w:sz="8" w:space="0" w:color="000000"/>
+              <w:right w:val="single" w:sz="8" w:space="0" w:color="000000"/>
+            </w:tcBorders>
+            <w:tcMar>
+              <w:top w:w="15" w:type="dxa"/>
+              <w:left w:w="70" w:type="dxa"/>
+              <w:bottom w:w="0" w:type="dxa"/>
+              <w:right w:w="70" w:type="dxa"/>
+            </w:tcMar>
+            <w:hideMark/>
+          </w:tcPr>
+          <w:p>
+            <w:pPr>
+              <w:spacing w:after="160" w:line="252" w:lineRule="auto"/>
+              <w:rPr>
+                <w:rFonts w:ascii="Calibri" w:eastAsiaTheme="minorHAnsi" w:hAnsi="Calibri"/>
+                <w:sz w:val="20"/>
+                <w:szCs w:val="28"/>
+                <w:lang w:eastAsia="en-US"/>
+              </w:rPr>
+            </w:pPr>
+            <w:r>
+              <w:rPr>
+                <w:sz w:val="20"/>
+                <w:szCs w:val="28"/>
               </w:rPr>
               <w:t xml:space="preserve">29 de abril </w:t>
             </w:r>
@@ -2362,20 +2449,19 @@
       </w:tr>
       <w:tr>
         <w:trPr>
-          <w:trHeight w:val="248"/>
+          <w:trHeight w:val="474"/>
         </w:trPr>
         <w:tc>
           <w:tcPr>
-            <w:tcW w:w="4615" w:type="dxa"/>
+            <w:tcW w:w="3970" w:type="dxa"/>
             <w:tcBorders>
-              <w:top w:val="single" w:sz="8" w:space="0" w:color="000000"/>
+              <w:top w:val="nil"/>
               <w:left w:val="single" w:sz="8" w:space="0" w:color="000000"/>
               <w:bottom w:val="single" w:sz="8" w:space="0" w:color="000000"/>
               <w:right w:val="single" w:sz="8" w:space="0" w:color="000000"/>
             </w:tcBorders>
-            <w:shd w:val="clear" w:color="auto" w:fill="auto"/>
             <w:tcMar>
-              <w:top w:w="13" w:type="dxa"/>
+              <w:top w:w="15" w:type="dxa"/>
               <w:left w:w="70" w:type="dxa"/>
               <w:bottom w:w="0" w:type="dxa"/>
               <w:right w:w="70" w:type="dxa"/>
@@ -2384,21 +2470,18 @@
           </w:tcPr>
           <w:p>
             <w:pPr>
-              <w:pStyle w:val="Ttulo"/>
-              <w:jc w:val="both"/>
+              <w:spacing w:after="160" w:line="252" w:lineRule="auto"/>
               <w:rPr>
-                <w:rFonts w:ascii="Times New Roman" w:hAnsi="Times New Roman"/>
-                <w:i w:val="0"/>
-                <w:sz w:val="24"/>
-                <w:lang w:val="es-CR"/>
+                <w:rFonts w:ascii="Calibri" w:eastAsiaTheme="minorHAnsi" w:hAnsi="Calibri"/>
+                <w:sz w:val="20"/>
+                <w:szCs w:val="28"/>
+                <w:lang w:eastAsia="en-US"/>
               </w:rPr>
             </w:pPr>
             <w:r>
               <w:rPr>
-                <w:rFonts w:ascii="Times New Roman" w:hAnsi="Times New Roman"/>
-                <w:i w:val="0"/>
-                <w:sz w:val="24"/>
-                <w:lang w:val="es-CR"/>
+                <w:sz w:val="20"/>
+                <w:szCs w:val="28"/>
               </w:rPr>
               <w:t>Colocación y preparación de los stands</w:t>
             </w:r>
@@ -2406,16 +2489,15 @@
         </w:tc>
         <w:tc>
           <w:tcPr>
-            <w:tcW w:w="2697" w:type="dxa"/>
+            <w:tcW w:w="2769" w:type="dxa"/>
             <w:tcBorders>
-              <w:top w:val="single" w:sz="8" w:space="0" w:color="000000"/>
-              <w:left w:val="single" w:sz="8" w:space="0" w:color="000000"/>
+              <w:top w:val="nil"/>
+              <w:left w:val="nil"/>
               <w:bottom w:val="single" w:sz="8" w:space="0" w:color="000000"/>
               <w:right w:val="single" w:sz="8" w:space="0" w:color="000000"/>
             </w:tcBorders>
-            <w:shd w:val="clear" w:color="auto" w:fill="auto"/>
             <w:tcMar>
-              <w:top w:w="13" w:type="dxa"/>
+              <w:top w:w="15" w:type="dxa"/>
               <w:left w:w="70" w:type="dxa"/>
               <w:bottom w:w="0" w:type="dxa"/>
               <w:right w:w="70" w:type="dxa"/>
@@ -2424,52 +2506,39 @@
           </w:tcPr>
           <w:p>
             <w:pPr>
-              <w:pStyle w:val="Ttulo"/>
-              <w:jc w:val="both"/>
+              <w:spacing w:after="160" w:line="252" w:lineRule="auto"/>
               <w:rPr>
-                <w:rFonts w:ascii="Times New Roman" w:hAnsi="Times New Roman"/>
-                <w:i w:val="0"/>
-                <w:sz w:val="24"/>
-                <w:lang w:val="es-CR"/>
+                <w:rFonts w:ascii="Calibri" w:eastAsiaTheme="minorHAnsi" w:hAnsi="Calibri"/>
+                <w:sz w:val="20"/>
+                <w:szCs w:val="28"/>
+                <w:lang w:eastAsia="en-US"/>
               </w:rPr>
             </w:pPr>
             <w:r>
               <w:rPr>
-                <w:rFonts w:ascii="Times New Roman" w:hAnsi="Times New Roman"/>
-                <w:i w:val="0"/>
-                <w:sz w:val="24"/>
-                <w:lang w:val="es-CR"/>
+                <w:sz w:val="20"/>
+                <w:szCs w:val="28"/>
               </w:rPr>
-              <w:t xml:space="preserve"> 10 mayo de 9</w:t>
-            </w:r>
-            <w:r>
-              <w:rPr>
-                <w:rFonts w:ascii="Times New Roman" w:hAnsi="Times New Roman"/>
-                <w:i w:val="0"/>
-                <w:sz w:val="24"/>
-                <w:lang w:val="es-CR"/>
-              </w:rPr>
-              <w:t>: 00 a 11:45 a.m.</w:t>
+              <w:t xml:space="preserve">8 mayo en la noche y 9 de mayo hasta las 10:00 a.m. </w:t>
             </w:r>
           </w:p>
         </w:tc>
       </w:tr>
       <w:tr>
         <w:trPr>
-          <w:trHeight w:val="248"/>
+          <w:trHeight w:val="410"/>
         </w:trPr>
         <w:tc>
           <w:tcPr>
-            <w:tcW w:w="4615" w:type="dxa"/>
+            <w:tcW w:w="3970" w:type="dxa"/>
             <w:tcBorders>
-              <w:top w:val="single" w:sz="8" w:space="0" w:color="000000"/>
+              <w:top w:val="nil"/>
               <w:left w:val="single" w:sz="8" w:space="0" w:color="000000"/>
               <w:bottom w:val="single" w:sz="8" w:space="0" w:color="000000"/>
               <w:right w:val="single" w:sz="8" w:space="0" w:color="000000"/>
             </w:tcBorders>
-            <w:shd w:val="clear" w:color="auto" w:fill="auto"/>
             <w:tcMar>
-              <w:top w:w="13" w:type="dxa"/>
+              <w:top w:w="15" w:type="dxa"/>
               <w:left w:w="70" w:type="dxa"/>
               <w:bottom w:w="0" w:type="dxa"/>
               <w:right w:w="70" w:type="dxa"/>
@@ -2478,21 +2547,18 @@
           </w:tcPr>
           <w:p>
             <w:pPr>
-              <w:pStyle w:val="Ttulo"/>
-              <w:jc w:val="both"/>
+              <w:spacing w:after="160" w:line="252" w:lineRule="auto"/>
               <w:rPr>
-                <w:rFonts w:ascii="Times New Roman" w:hAnsi="Times New Roman"/>
-                <w:i w:val="0"/>
-                <w:sz w:val="24"/>
-                <w:lang w:val="es-CR"/>
+                <w:rFonts w:ascii="Calibri" w:eastAsiaTheme="minorHAnsi" w:hAnsi="Calibri"/>
+                <w:sz w:val="20"/>
+                <w:szCs w:val="28"/>
+                <w:lang w:eastAsia="en-US"/>
               </w:rPr>
             </w:pPr>
             <w:r>
               <w:rPr>
-                <w:rFonts w:ascii="Times New Roman" w:hAnsi="Times New Roman"/>
-                <w:i w:val="0"/>
-                <w:sz w:val="24"/>
-                <w:lang w:val="es-CR"/>
+                <w:sz w:val="20"/>
+                <w:szCs w:val="28"/>
               </w:rPr>
               <w:t>Apertura de la Feria</w:t>
             </w:r>
@@ -2500,16 +2566,15 @@
         </w:tc>
         <w:tc>
           <w:tcPr>
-            <w:tcW w:w="2697" w:type="dxa"/>
+            <w:tcW w:w="2769" w:type="dxa"/>
             <w:tcBorders>
-              <w:top w:val="single" w:sz="8" w:space="0" w:color="000000"/>
-              <w:left w:val="single" w:sz="8" w:space="0" w:color="000000"/>
+              <w:top w:val="nil"/>
+              <w:left w:val="nil"/>
               <w:bottom w:val="single" w:sz="8" w:space="0" w:color="000000"/>
               <w:right w:val="single" w:sz="8" w:space="0" w:color="000000"/>
             </w:tcBorders>
-            <w:shd w:val="clear" w:color="auto" w:fill="auto"/>
             <w:tcMar>
-              <w:top w:w="13" w:type="dxa"/>
+              <w:top w:w="15" w:type="dxa"/>
               <w:left w:w="70" w:type="dxa"/>
               <w:bottom w:w="0" w:type="dxa"/>
               <w:right w:w="70" w:type="dxa"/>
@@ -2518,43 +2583,39 @@
           </w:tcPr>
           <w:p>
             <w:pPr>
-              <w:pStyle w:val="Ttulo"/>
-              <w:jc w:val="both"/>
+              <w:spacing w:after="160" w:line="252" w:lineRule="auto"/>
               <w:rPr>
-                <w:rFonts w:ascii="Times New Roman" w:hAnsi="Times New Roman"/>
-                <w:i w:val="0"/>
-                <w:sz w:val="24"/>
-                <w:lang w:val="es-CR"/>
+                <w:rFonts w:ascii="Calibri" w:eastAsiaTheme="minorHAnsi" w:hAnsi="Calibri"/>
+                <w:sz w:val="20"/>
+                <w:szCs w:val="28"/>
+                <w:lang w:eastAsia="en-US"/>
               </w:rPr>
             </w:pPr>
             <w:r>
               <w:rPr>
-                <w:rFonts w:ascii="Times New Roman" w:hAnsi="Times New Roman"/>
-                <w:i w:val="0"/>
-                <w:sz w:val="24"/>
-                <w:lang w:val="es-CR"/>
+                <w:sz w:val="20"/>
+                <w:szCs w:val="28"/>
               </w:rPr>
-              <w:t>10 mayo a las 12 m.d.</w:t>
+              <w:t>9 mayo a las 11 a.m.</w:t>
             </w:r>
           </w:p>
         </w:tc>
       </w:tr>
       <w:tr>
         <w:trPr>
-          <w:trHeight w:val="248"/>
+          <w:trHeight w:val="410"/>
         </w:trPr>
         <w:tc>
           <w:tcPr>
-            <w:tcW w:w="4615" w:type="dxa"/>
+            <w:tcW w:w="3970" w:type="dxa"/>
             <w:tcBorders>
-              <w:top w:val="single" w:sz="8" w:space="0" w:color="000000"/>
+              <w:top w:val="nil"/>
               <w:left w:val="single" w:sz="8" w:space="0" w:color="000000"/>
               <w:bottom w:val="single" w:sz="8" w:space="0" w:color="000000"/>
               <w:right w:val="single" w:sz="8" w:space="0" w:color="000000"/>
             </w:tcBorders>
-            <w:shd w:val="clear" w:color="auto" w:fill="auto"/>
             <w:tcMar>
-              <w:top w:w="13" w:type="dxa"/>
+              <w:top w:w="15" w:type="dxa"/>
               <w:left w:w="70" w:type="dxa"/>
               <w:bottom w:w="0" w:type="dxa"/>
               <w:right w:w="70" w:type="dxa"/>
@@ -2563,21 +2624,19 @@
           </w:tcPr>
           <w:p>
             <w:pPr>
-              <w:pStyle w:val="Ttulo"/>
-              <w:jc w:val="both"/>
+              <w:spacing w:after="160" w:line="252" w:lineRule="auto"/>
               <w:rPr>
-                <w:rFonts w:ascii="Times New Roman" w:hAnsi="Times New Roman"/>
-                <w:i w:val="0"/>
-                <w:sz w:val="24"/>
-                <w:lang w:val="es-CR"/>
+                <w:rFonts w:ascii="Calibri" w:eastAsiaTheme="minorHAnsi" w:hAnsi="Calibri"/>
+                <w:sz w:val="20"/>
+                <w:szCs w:val="28"/>
+                <w:lang w:eastAsia="en-US"/>
               </w:rPr>
             </w:pPr>
             <w:r>
               <w:rPr>
-                <w:rFonts w:ascii="Times New Roman" w:hAnsi="Times New Roman"/>
-                <w:i w:val="0"/>
-                <w:sz w:val="24"/>
-                <w:lang w:val="es-CR"/>
+                <w:sz w:val="20"/>
+                <w:szCs w:val="28"/>
+                <w:lang w:val="es-MX"/>
               </w:rPr>
               <w:t>Cierre de la Feria</w:t>
             </w:r>
@@ -2585,16 +2644,15 @@
         </w:tc>
         <w:tc>
           <w:tcPr>
-            <w:tcW w:w="2697" w:type="dxa"/>
+            <w:tcW w:w="2769" w:type="dxa"/>
             <w:tcBorders>
-              <w:top w:val="single" w:sz="8" w:space="0" w:color="000000"/>
-              <w:left w:val="single" w:sz="8" w:space="0" w:color="000000"/>
+              <w:top w:val="nil"/>
+              <w:left w:val="nil"/>
               <w:bottom w:val="single" w:sz="8" w:space="0" w:color="000000"/>
               <w:right w:val="single" w:sz="8" w:space="0" w:color="000000"/>
             </w:tcBorders>
-            <w:shd w:val="clear" w:color="auto" w:fill="auto"/>
             <w:tcMar>
-              <w:top w:w="13" w:type="dxa"/>
+              <w:top w:w="15" w:type="dxa"/>
               <w:left w:w="70" w:type="dxa"/>
               <w:bottom w:w="0" w:type="dxa"/>
               <w:right w:w="70" w:type="dxa"/>
@@ -2603,23 +2661,21 @@
           </w:tcPr>
           <w:p>
             <w:pPr>
-              <w:pStyle w:val="Ttulo"/>
-              <w:jc w:val="both"/>
+              <w:spacing w:after="160" w:line="252" w:lineRule="auto"/>
               <w:rPr>
-                <w:rFonts w:ascii="Times New Roman" w:hAnsi="Times New Roman"/>
-                <w:i w:val="0"/>
-                <w:sz w:val="24"/>
-                <w:lang w:val="es-CR"/>
+                <w:rFonts w:ascii="Calibri" w:eastAsiaTheme="minorHAnsi" w:hAnsi="Calibri"/>
+                <w:sz w:val="20"/>
+                <w:szCs w:val="28"/>
+                <w:lang w:eastAsia="en-US"/>
               </w:rPr>
             </w:pPr>
             <w:r>
               <w:rPr>
-                <w:rFonts w:ascii="Times New Roman" w:hAnsi="Times New Roman"/>
-                <w:i w:val="0"/>
-                <w:sz w:val="24"/>
-                <w:lang w:val="es-CR"/>
+                <w:sz w:val="20"/>
+                <w:szCs w:val="28"/>
+                <w:lang w:val="es-MX"/>
               </w:rPr>
-              <w:t>11 de mayo a las 4:00 p.m.</w:t>
+              <w:t>10 de mayo a las 5:00 p.m.</w:t>
             </w:r>
           </w:p>
         </w:tc>
@@ -2635,21 +2691,7 @@
           <w:i w:val="0"/>
           <w:sz w:val="28"/>
           <w:szCs w:val="24"/>
-          <w:lang w:val="es-CR"/>
-        </w:rPr>
-      </w:pPr>
-    </w:p>
-    <w:p>
-      <w:pPr>
-        <w:pStyle w:val="Ttulo"/>
-        <w:jc w:val="both"/>
-        <w:rPr>
-          <w:rFonts w:ascii="Times New Roman" w:hAnsi="Times New Roman"/>
-          <w:bCs/>
-          <w:i w:val="0"/>
-          <w:sz w:val="28"/>
-          <w:szCs w:val="24"/>
-          <w:lang w:val="es-CR"/>
+          <w:lang w:val="es-ES"/>
         </w:rPr>
       </w:pPr>
     </w:p>
@@ -2709,65 +2751,10 @@
           <w:sz w:val="24"/>
           <w:lang w:val="es-CR"/>
         </w:rPr>
-        <w:t xml:space="preserve"> </w:t>
-      </w:r>
-      <w:r>
-        <w:rPr>
-          <w:rFonts w:ascii="Times New Roman" w:hAnsi="Times New Roman"/>
-          <w:b w:val="0"/>
-          <w:bCs/>
-          <w:i w:val="0"/>
-          <w:sz w:val="24"/>
-          <w:lang w:val="es-CR"/>
-        </w:rPr>
-        <w:t xml:space="preserve"> o</w:t>
-      </w:r>
-      <w:r>
-        <w:rPr>
-          <w:rFonts w:ascii="Times New Roman" w:hAnsi="Times New Roman"/>
-          <w:b w:val="0"/>
-          <w:bCs/>
-          <w:i w:val="0"/>
-          <w:sz w:val="24"/>
-          <w:lang w:val="es-CR"/>
-        </w:rPr>
-        <w:t xml:space="preserve"> </w:t>
-      </w:r>
-      <w:hyperlink r:id="rId11" w:history="1">
-        <w:r>
-          <w:rPr>
-            <w:rStyle w:val="Hipervnculo"/>
-            <w:rFonts w:ascii="Times New Roman" w:eastAsia="+mn-ea" w:hAnsi="Times New Roman"/>
-            <w:b w:val="0"/>
-            <w:i w:val="0"/>
-            <w:sz w:val="24"/>
-            <w:lang w:val="es-CR"/>
-          </w:rPr>
-          <w:t>feriaideasnegociostec@gmail.com</w:t>
-        </w:r>
-      </w:hyperlink>
-      <w:r>
-        <w:rPr>
-          <w:rFonts w:ascii="Times New Roman" w:hAnsi="Times New Roman"/>
-          <w:b w:val="0"/>
-          <w:bCs/>
-          <w:i w:val="0"/>
-          <w:sz w:val="24"/>
-          <w:lang w:val="es-CR"/>
-        </w:rPr>
-        <w:t xml:space="preserve"> </w:t>
-      </w:r>
-      <w:r>
-        <w:rPr>
-          <w:rFonts w:ascii="Times New Roman" w:hAnsi="Times New Roman"/>
-          <w:b w:val="0"/>
-          <w:bCs/>
-          <w:i w:val="0"/>
-          <w:sz w:val="24"/>
-          <w:lang w:val="es-CR"/>
-        </w:rPr>
-        <w:t xml:space="preserve"> </w:t>
-      </w:r>
+        <w:t>, teléfono 2550-9270 / 2550-2109.</w:t>
+      </w:r>
+      <w:bookmarkStart w:id="0" w:name="_GoBack"/>
+      <w:bookmarkEnd w:id="0"/>
     </w:p>
     <w:p>
       <w:pPr>
@@ -4898,6 +4885,7 @@
   <w:style w:type="character" w:default="1" w:styleId="Fuentedeprrafopredeter">
     <w:name w:val="Default Paragraph Font"/>
     <w:uiPriority w:val="1"/>
+    <w:semiHidden/>
     <w:unhideWhenUsed/>
   </w:style>
   <w:style w:type="table" w:default="1" w:styleId="Tablanormal">
@@ -5277,6 +5265,7 @@
   <w:style w:type="character" w:default="1" w:styleId="Fuentedeprrafopredeter">
     <w:name w:val="Default Paragraph Font"/>
     <w:uiPriority w:val="1"/>
+    <w:semiHidden/>
     <w:unhideWhenUsed/>
   </w:style>
   <w:style w:type="table" w:default="1" w:styleId="Tablanormal">

</xml_diff>